<commit_message>
add css to hero component
</commit_message>
<xml_diff>
--- a/public/Snap Scrolling.docx
+++ b/public/Snap Scrolling.docx
@@ -7,12 +7,18 @@
         <w:rPr>
           <w:b/>
           <w:bCs/>
+          <w:color w:val="4472C4" w:themeColor="accent1"/>
+          <w:sz w:val="24"/>
+          <w:szCs w:val="24"/>
         </w:rPr>
       </w:pPr>
       <w:r>
         <w:rPr>
           <w:b/>
           <w:bCs/>
+          <w:color w:val="4472C4" w:themeColor="accent1"/>
+          <w:sz w:val="24"/>
+          <w:szCs w:val="24"/>
         </w:rPr>
         <w:t>Snap Scrolling</w:t>
       </w:r>
@@ -57,11 +63,700 @@
         <w:t>}</w:t>
       </w:r>
     </w:p>
+    <w:p/>
+    <w:p>
+      <w:pPr>
+        <w:rPr>
+          <w:b/>
+          <w:bCs/>
+          <w:sz w:val="24"/>
+          <w:szCs w:val="24"/>
+        </w:rPr>
+      </w:pPr>
+      <w:r>
+        <w:rPr>
+          <w:b/>
+          <w:bCs/>
+          <w:color w:val="4472C4" w:themeColor="accent1"/>
+          <w:sz w:val="24"/>
+          <w:szCs w:val="24"/>
+        </w:rPr>
+        <w:t>Create a Shortcut in Visual Studio Code:</w:t>
+      </w:r>
+    </w:p>
+    <w:p>
+      <w:r>
+        <w:t xml:space="preserve">CTRL + Shift + p </w:t>
+      </w:r>
+      <w:r>
+        <w:sym w:font="Wingdings" w:char="F0E0"/>
+      </w:r>
+      <w:r>
+        <w:t xml:space="preserve"> type “snippets” then select “Snippets: Configure Snippets” then type and choose “javascriptreact.json”</w:t>
+      </w:r>
+    </w:p>
+    <w:p>
+      <w:r>
+        <w:t>Copy and Paste this code in the json file:</w:t>
+      </w:r>
+    </w:p>
+    <w:p>
+      <w:pPr>
+        <w:spacing w:after="0"/>
+      </w:pPr>
+      <w:r>
+        <w:t>{</w:t>
+      </w:r>
+    </w:p>
+    <w:p>
+      <w:pPr>
+        <w:spacing w:after="0"/>
+      </w:pPr>
+      <w:r>
+        <w:t xml:space="preserve">    // Place your snippets for javascriptreact here. Each snippet is defined under a snippet name and has a prefix, body and </w:t>
+      </w:r>
+    </w:p>
+    <w:p>
+      <w:pPr>
+        <w:spacing w:after="0"/>
+      </w:pPr>
+      <w:r>
+        <w:t>    // description. The prefix is what is used to trigger the snippet and the body will be expanded and inserted. Possible variables are:</w:t>
+      </w:r>
+    </w:p>
+    <w:p>
+      <w:pPr>
+        <w:spacing w:after="0"/>
+      </w:pPr>
+      <w:r>
+        <w:t xml:space="preserve">    // $1, $2 for tab stops, $0 for the final cursor position, and ${1:label}, ${2:another} for placeholders. Placeholders with the </w:t>
+      </w:r>
+    </w:p>
+    <w:p>
+      <w:pPr>
+        <w:spacing w:after="0"/>
+      </w:pPr>
+      <w:r>
+        <w:t>    // same ids are connected.</w:t>
+      </w:r>
+    </w:p>
+    <w:p>
+      <w:pPr>
+        <w:spacing w:after="0"/>
+      </w:pPr>
+      <w:r>
+        <w:t>    // Example:</w:t>
+      </w:r>
+    </w:p>
+    <w:p>
+      <w:pPr>
+        <w:spacing w:after="0"/>
+      </w:pPr>
+      <w:r>
+        <w:t>    // "Print to console": {</w:t>
+      </w:r>
+    </w:p>
+    <w:p>
+      <w:pPr>
+        <w:spacing w:after="0"/>
+      </w:pPr>
+      <w:r>
+        <w:t>    //  "prefix": "log",</w:t>
+      </w:r>
+    </w:p>
+    <w:p>
+      <w:pPr>
+        <w:spacing w:after="0"/>
+      </w:pPr>
+      <w:r>
+        <w:t>    //  "body": [</w:t>
+      </w:r>
+    </w:p>
+    <w:p>
+      <w:pPr>
+        <w:spacing w:after="0"/>
+      </w:pPr>
+      <w:r>
+        <w:t>    //      "console.log('$1');",</w:t>
+      </w:r>
+    </w:p>
+    <w:p>
+      <w:pPr>
+        <w:spacing w:after="0"/>
+      </w:pPr>
+      <w:r>
+        <w:t>    //      "$2"</w:t>
+      </w:r>
+    </w:p>
+    <w:p>
+      <w:pPr>
+        <w:spacing w:after="0"/>
+      </w:pPr>
+      <w:r>
+        <w:t>    //  ],</w:t>
+      </w:r>
+    </w:p>
+    <w:p>
+      <w:pPr>
+        <w:spacing w:after="0"/>
+      </w:pPr>
+      <w:r>
+        <w:t>    //  "description": "Log output to console"</w:t>
+      </w:r>
+    </w:p>
+    <w:p>
+      <w:pPr>
+        <w:spacing w:after="0"/>
+      </w:pPr>
+      <w:r>
+        <w:t>    // }</w:t>
+      </w:r>
+    </w:p>
+    <w:p>
+      <w:pPr>
+        <w:spacing w:after="0"/>
+      </w:pPr>
+      <w:r>
+        <w:t>    "fcc": {</w:t>
+      </w:r>
+    </w:p>
+    <w:p>
+      <w:pPr>
+        <w:spacing w:after="0"/>
+      </w:pPr>
+      <w:r>
+        <w:t>        "prefix": "fcc",</w:t>
+      </w:r>
+    </w:p>
+    <w:p>
+      <w:pPr>
+        <w:spacing w:after="0"/>
+      </w:pPr>
+      <w:r>
+        <w:lastRenderedPageBreak/>
+        <w:t>        "body": [</w:t>
+      </w:r>
+    </w:p>
+    <w:p>
+      <w:pPr>
+        <w:spacing w:after="0"/>
+      </w:pPr>
+      <w:r>
+        <w:t>            "import './${TM_FILENAME_BASE/^(.)/${1:/downcase}/}.css'""""const ${1:${TM_FILENAME_BASE/(.)(.*)/${1:/capitalize}${2}/}} = () =&gt; {",</w:t>
+      </w:r>
+    </w:p>
+    <w:p>
+      <w:pPr>
+        <w:spacing w:after="0"/>
+      </w:pPr>
+      <w:r>
+        <w:t>            "  return (",</w:t>
+      </w:r>
+    </w:p>
+    <w:p>
+      <w:pPr>
+        <w:spacing w:after="0"/>
+      </w:pPr>
+      <w:r>
+        <w:t>            "    &lt;div className='${TM_FILENAME_BASE/^(.)/${1:/downcase}/}'&gt;${1:${TM_FILENAME_BASE/(.)(.*)/${1:/capitalize}${2}/}}&lt;/div&gt;",</w:t>
+      </w:r>
+    </w:p>
+    <w:p>
+      <w:pPr>
+        <w:spacing w:after="0"/>
+      </w:pPr>
+      <w:r>
+        <w:t>            "  )",</w:t>
+      </w:r>
+    </w:p>
+    <w:p>
+      <w:pPr>
+        <w:spacing w:after="0"/>
+      </w:pPr>
+      <w:r>
+        <w:t>            "}",</w:t>
+      </w:r>
+    </w:p>
+    <w:p>
+      <w:pPr>
+        <w:spacing w:after="0"/>
+      </w:pPr>
+      <w:r>
+        <w:t>            "",</w:t>
+      </w:r>
+    </w:p>
+    <w:p>
+      <w:pPr>
+        <w:spacing w:after="0"/>
+      </w:pPr>
+      <w:r>
+        <w:t>            "export default ${1:${TM_FILENAME_BASE/(.)(.*)/${1:/capitalize}${2}/}}"</w:t>
+      </w:r>
+    </w:p>
+    <w:p>
+      <w:pPr>
+        <w:spacing w:after="0"/>
+      </w:pPr>
+      <w:r>
+        <w:t>        ],</w:t>
+      </w:r>
+    </w:p>
+    <w:p>
+      <w:pPr>
+        <w:spacing w:after="0"/>
+      </w:pPr>
+      <w:r>
+        <w:t>        "description": "Create an arrow component with css"</w:t>
+      </w:r>
+    </w:p>
+    <w:p>
+      <w:pPr>
+        <w:spacing w:after="0"/>
+      </w:pPr>
+      <w:r>
+        <w:t>    },</w:t>
+      </w:r>
+    </w:p>
+    <w:p>
+      <w:pPr>
+        <w:spacing w:after="0"/>
+      </w:pPr>
+      <w:r>
+        <w:t>    "fcs": {</w:t>
+      </w:r>
+    </w:p>
+    <w:p>
+      <w:pPr>
+        <w:spacing w:after="0"/>
+      </w:pPr>
+      <w:r>
+        <w:t>        "prefix": "fcs",</w:t>
+      </w:r>
+    </w:p>
+    <w:p>
+      <w:pPr>
+        <w:spacing w:after="0"/>
+      </w:pPr>
+      <w:r>
+        <w:t>        "body": [</w:t>
+      </w:r>
+    </w:p>
+    <w:p>
+      <w:pPr>
+        <w:spacing w:after="0"/>
+      </w:pPr>
+      <w:r>
+        <w:t>            "import './${TM_FILENAME_BASE/^(.)/${1:/downcase}/}.scss'""""function ${1:${TM_FILENAME_BASE/(.)(.*)/${1:/capitalize}${2}/}}(){",</w:t>
+      </w:r>
+    </w:p>
+    <w:p>
+      <w:pPr>
+        <w:spacing w:after="0"/>
+      </w:pPr>
+      <w:r>
+        <w:t>            "  return (",</w:t>
+      </w:r>
+    </w:p>
+    <w:p>
+      <w:pPr>
+        <w:spacing w:after="0"/>
+      </w:pPr>
+      <w:r>
+        <w:t>            "    &lt;div className='${TM_FILENAME_BASE/^(.)/${1:/downcase}/}'&gt;${1:${TM_FILENAME_BASE/(.)(.*)/${1:/capitalize}${2}/}}&lt;/div&gt;",</w:t>
+      </w:r>
+    </w:p>
+    <w:p>
+      <w:pPr>
+        <w:spacing w:after="0"/>
+      </w:pPr>
+      <w:r>
+        <w:t>            "  )",</w:t>
+      </w:r>
+    </w:p>
+    <w:p>
+      <w:pPr>
+        <w:spacing w:after="0"/>
+      </w:pPr>
+      <w:r>
+        <w:t>            "}",</w:t>
+      </w:r>
+    </w:p>
+    <w:p>
+      <w:pPr>
+        <w:spacing w:after="0"/>
+      </w:pPr>
+      <w:r>
+        <w:t>            "",</w:t>
+      </w:r>
+    </w:p>
+    <w:p>
+      <w:pPr>
+        <w:spacing w:after="0"/>
+      </w:pPr>
+      <w:r>
+        <w:t>            "export default ${1:${TM_FILENAME_BASE/(.)(.*)/${1:/capitalize}${2}/}}"</w:t>
+      </w:r>
+    </w:p>
+    <w:p>
+      <w:pPr>
+        <w:spacing w:after="0"/>
+      </w:pPr>
+      <w:r>
+        <w:t>        ],</w:t>
+      </w:r>
+    </w:p>
+    <w:p>
+      <w:pPr>
+        <w:spacing w:after="0"/>
+      </w:pPr>
+      <w:r>
+        <w:t>        "description": "Create a functional component with Sass"</w:t>
+      </w:r>
+    </w:p>
+    <w:p>
+      <w:pPr>
+        <w:spacing w:after="0"/>
+      </w:pPr>
+      <w:r>
+        <w:t>    },</w:t>
+      </w:r>
+    </w:p>
+    <w:p>
+      <w:pPr>
+        <w:spacing w:after="0"/>
+      </w:pPr>
+      <w:r>
+        <w:t>    "acs": {</w:t>
+      </w:r>
+    </w:p>
+    <w:p>
+      <w:pPr>
+        <w:spacing w:after="0"/>
+      </w:pPr>
+      <w:r>
+        <w:t>        "prefix": "acs",</w:t>
+      </w:r>
+    </w:p>
+    <w:p>
+      <w:pPr>
+        <w:spacing w:after="0"/>
+      </w:pPr>
+      <w:r>
+        <w:t>        "body": [</w:t>
+      </w:r>
+    </w:p>
+    <w:p>
+      <w:pPr>
+        <w:spacing w:after="0"/>
+      </w:pPr>
+      <w:r>
+        <w:t>            "import './${TM_FILENAME_BASE/^(.)/${1:/downcase}/}.scss'""""const ${1:${TM_FILENAME_BASE/(.)(.*)/${1:/capitalize}${2}/}} = () =&gt; {",</w:t>
+      </w:r>
+    </w:p>
+    <w:p>
+      <w:pPr>
+        <w:spacing w:after="0"/>
+      </w:pPr>
+      <w:r>
+        <w:t>            "  return (",</w:t>
+      </w:r>
+    </w:p>
+    <w:p>
+      <w:pPr>
+        <w:spacing w:after="0"/>
+      </w:pPr>
+      <w:r>
+        <w:t>            "    &lt;div className='${TM_FILENAME_BASE/^(.)/${1:/downcase}/}'&gt;${1:${TM_FILENAME_BASE/(.)(.*)/${1:/capitalize}${2}/}}&lt;/div&gt;",</w:t>
+      </w:r>
+    </w:p>
+    <w:p>
+      <w:pPr>
+        <w:spacing w:after="0"/>
+      </w:pPr>
+      <w:r>
+        <w:t>            "  )",</w:t>
+      </w:r>
+    </w:p>
+    <w:p>
+      <w:pPr>
+        <w:spacing w:after="0"/>
+      </w:pPr>
+      <w:r>
+        <w:t>            "}",</w:t>
+      </w:r>
+    </w:p>
+    <w:p>
+      <w:pPr>
+        <w:spacing w:after="0"/>
+      </w:pPr>
+      <w:r>
+        <w:t>            "",</w:t>
+      </w:r>
+    </w:p>
+    <w:p>
+      <w:pPr>
+        <w:spacing w:after="0"/>
+      </w:pPr>
+      <w:r>
+        <w:t>            "export default ${1:${TM_FILENAME_BASE/(.)(.*)/${1:/capitalize}${2}/}}"</w:t>
+      </w:r>
+    </w:p>
+    <w:p>
+      <w:pPr>
+        <w:spacing w:after="0"/>
+      </w:pPr>
+      <w:r>
+        <w:t>        ],</w:t>
+      </w:r>
+    </w:p>
+    <w:p>
+      <w:pPr>
+        <w:spacing w:after="0"/>
+      </w:pPr>
+      <w:r>
+        <w:t>        "description": "Create an arrow component with Sass"</w:t>
+      </w:r>
+    </w:p>
+    <w:p>
+      <w:pPr>
+        <w:spacing w:after="0"/>
+      </w:pPr>
+      <w:r>
+        <w:t>    },</w:t>
+      </w:r>
+    </w:p>
+    <w:p>
+      <w:pPr>
+        <w:spacing w:after="0"/>
+      </w:pPr>
+      <w:r>
+        <w:lastRenderedPageBreak/>
+        <w:t>    "comp": {</w:t>
+      </w:r>
+    </w:p>
+    <w:p>
+      <w:pPr>
+        <w:spacing w:after="0"/>
+      </w:pPr>
+      <w:r>
+        <w:t>        "prefix": "comp",</w:t>
+      </w:r>
+    </w:p>
+    <w:p>
+      <w:pPr>
+        <w:spacing w:after="0"/>
+      </w:pPr>
+      <w:r>
+        <w:t>        "body": [</w:t>
+      </w:r>
+    </w:p>
+    <w:p>
+      <w:pPr>
+        <w:spacing w:after="0"/>
+      </w:pPr>
+      <w:r>
+        <w:t>            "const ${1:${TM_FILENAME_BASE/(.)(.*)/${1:/capitalize}${2}/}} = () =&gt; {",</w:t>
+      </w:r>
+    </w:p>
+    <w:p>
+      <w:pPr>
+        <w:spacing w:after="0"/>
+      </w:pPr>
+      <w:r>
+        <w:t>            "  return (",</w:t>
+      </w:r>
+    </w:p>
+    <w:p>
+      <w:pPr>
+        <w:spacing w:after="0"/>
+      </w:pPr>
+      <w:r>
+        <w:t>            "    &lt;div&gt;${1:${TM_FILENAME_BASE/(.)(.*)/${1:/capitalize}${2}/}}&lt;/div&gt;",</w:t>
+      </w:r>
+    </w:p>
+    <w:p>
+      <w:pPr>
+        <w:spacing w:after="0"/>
+      </w:pPr>
+      <w:r>
+        <w:t>            "  )",</w:t>
+      </w:r>
+    </w:p>
+    <w:p>
+      <w:pPr>
+        <w:spacing w:after="0"/>
+      </w:pPr>
+      <w:r>
+        <w:t>            "}",</w:t>
+      </w:r>
+    </w:p>
+    <w:p>
+      <w:pPr>
+        <w:spacing w:after="0"/>
+      </w:pPr>
+      <w:r>
+        <w:t>            "",</w:t>
+      </w:r>
+    </w:p>
+    <w:p>
+      <w:pPr>
+        <w:spacing w:after="0"/>
+      </w:pPr>
+      <w:r>
+        <w:t>            "export default ${1:${TM_FILENAME_BASE/(.)(.*)/${1:/capitalize}${2}/}}"</w:t>
+      </w:r>
+    </w:p>
+    <w:p>
+      <w:pPr>
+        <w:spacing w:after="0"/>
+      </w:pPr>
+      <w:r>
+        <w:t>        ],</w:t>
+      </w:r>
+    </w:p>
+    <w:p>
+      <w:pPr>
+        <w:spacing w:after="0"/>
+      </w:pPr>
+      <w:r>
+        <w:t>        "description": "Create a component"</w:t>
+      </w:r>
+    </w:p>
+    <w:p>
+      <w:pPr>
+        <w:spacing w:after="0"/>
+      </w:pPr>
+      <w:r>
+        <w:t>    },</w:t>
+      </w:r>
+    </w:p>
+    <w:p>
+      <w:pPr>
+        <w:spacing w:after="0"/>
+      </w:pPr>
+      <w:r>
+        <w:t>    "compt": {</w:t>
+      </w:r>
+    </w:p>
+    <w:p>
+      <w:pPr>
+        <w:spacing w:after="0"/>
+      </w:pPr>
+      <w:r>
+        <w:t>        "prefix": "compt",</w:t>
+      </w:r>
+    </w:p>
+    <w:p>
+      <w:pPr>
+        <w:spacing w:after="0"/>
+      </w:pPr>
+      <w:r>
+        <w:t>        "body": [</w:t>
+      </w:r>
+    </w:p>
+    <w:p>
+      <w:pPr>
+        <w:spacing w:after="0"/>
+      </w:pPr>
+      <w:r>
+        <w:t>            "const ${1:${TM_FILENAME_BASE/(.)(.*)/${1:/capitalize}${2}/}} = () =&gt; {",</w:t>
+      </w:r>
+    </w:p>
+    <w:p>
+      <w:pPr>
+        <w:spacing w:after="0"/>
+      </w:pPr>
+      <w:r>
+        <w:t>            "  return (",</w:t>
+      </w:r>
+    </w:p>
+    <w:p>
+      <w:pPr>
+        <w:spacing w:after="0"/>
+      </w:pPr>
+      <w:r>
+        <w:t>            "    &lt;div className=''&gt;${1:${TM_FILENAME_BASE/(.)(.*)/${1:/capitalize}${2}/}}&lt;/div&gt;",</w:t>
+      </w:r>
+    </w:p>
+    <w:p>
+      <w:pPr>
+        <w:spacing w:after="0"/>
+      </w:pPr>
+      <w:r>
+        <w:t>            "  )",</w:t>
+      </w:r>
+    </w:p>
+    <w:p>
+      <w:pPr>
+        <w:spacing w:after="0"/>
+      </w:pPr>
+      <w:r>
+        <w:t>            "}",</w:t>
+      </w:r>
+    </w:p>
+    <w:p>
+      <w:pPr>
+        <w:spacing w:after="0"/>
+      </w:pPr>
+      <w:r>
+        <w:t>            "",</w:t>
+      </w:r>
+    </w:p>
+    <w:p>
+      <w:pPr>
+        <w:spacing w:after="0"/>
+      </w:pPr>
+      <w:r>
+        <w:t>            "export default ${1:${TM_FILENAME_BASE/(.)(.*)/${1:/capitalize}${2}/}}"</w:t>
+      </w:r>
+    </w:p>
+    <w:p>
+      <w:pPr>
+        <w:spacing w:after="0"/>
+      </w:pPr>
+      <w:r>
+        <w:t>        ],</w:t>
+      </w:r>
+    </w:p>
+    <w:p>
+      <w:pPr>
+        <w:spacing w:after="0"/>
+      </w:pPr>
+      <w:r>
+        <w:t>        "description": "Create a component with tailwind classname"</w:t>
+      </w:r>
+    </w:p>
+    <w:p>
+      <w:pPr>
+        <w:spacing w:after="0"/>
+      </w:pPr>
+      <w:r>
+        <w:t>    }</w:t>
+      </w:r>
+    </w:p>
+    <w:p>
+      <w:pPr>
+        <w:spacing w:after="0"/>
+      </w:pPr>
+      <w:r>
+        <w:t>}</w:t>
+      </w:r>
+    </w:p>
+    <w:p>
+      <w:pPr>
+        <w:spacing w:after="0"/>
+      </w:pPr>
+      <w:r>
+        <w:t>After that just create a new component and type “compt” then tab.</w:t>
+      </w:r>
+    </w:p>
+    <w:p/>
     <w:p>
       <w:r>
         <w:rPr>
           <w:noProof/>
         </w:rPr>
+        <w:lastRenderedPageBreak/>
         <w:drawing>
           <wp:anchor distT="0" distB="0" distL="114300" distR="114300" simplePos="0" relativeHeight="251658240" behindDoc="1" locked="0" layoutInCell="1" allowOverlap="1" wp14:anchorId="03BB7452" wp14:editId="6F198AD1">
             <wp:simplePos x="0" y="0"/>

</xml_diff>

<commit_message>
add 3d images to the project
</commit_message>
<xml_diff>
--- a/public/Snap Scrolling.docx
+++ b/public/Snap Scrolling.docx
@@ -45,6 +45,9 @@
     </w:p>
     <w:p>
       <w:r>
+        <w:t>.</w:t>
+      </w:r>
+      <w:r>
         <w:t>section {</w:t>
       </w:r>
     </w:p>
@@ -55,20 +58,7 @@
     </w:p>
     <w:p>
       <w:r>
-        <w:t xml:space="preserve">    </w:t>
-      </w:r>
-      <w:proofErr w:type="spellStart"/>
-      <w:r>
-        <w:t>scroll-snap-</w:t>
-      </w:r>
-      <w:proofErr w:type="gramStart"/>
-      <w:r>
-        <w:t>align:center</w:t>
-      </w:r>
-      <w:proofErr w:type="spellEnd"/>
-      <w:proofErr w:type="gramEnd"/>
-      <w:r>
-        <w:t>;</w:t>
+        <w:t>    scroll-snap-align:center;</w:t>
       </w:r>
     </w:p>
     <w:p>
@@ -105,38 +95,12 @@
         <w:sym w:font="Wingdings" w:char="F0E0"/>
       </w:r>
       <w:r>
-        <w:t xml:space="preserve"> type “snippets” then select “Snippets: Configure Snippets” then type and choose “</w:t>
-      </w:r>
-      <w:proofErr w:type="spellStart"/>
-      <w:proofErr w:type="gramStart"/>
-      <w:r>
-        <w:t>javascriptreact.json</w:t>
-      </w:r>
-      <w:proofErr w:type="spellEnd"/>
-      <w:proofErr w:type="gramEnd"/>
-      <w:r>
-        <w:t>”</w:t>
-      </w:r>
-    </w:p>
-    <w:p>
-      <w:r>
-        <w:t xml:space="preserve">Copy and </w:t>
-      </w:r>
-      <w:proofErr w:type="gramStart"/>
-      <w:r>
-        <w:t>Paste</w:t>
-      </w:r>
-      <w:proofErr w:type="gramEnd"/>
-      <w:r>
-        <w:t xml:space="preserve"> this code in the </w:t>
-      </w:r>
-      <w:proofErr w:type="spellStart"/>
-      <w:r>
-        <w:t>json</w:t>
-      </w:r>
-      <w:proofErr w:type="spellEnd"/>
-      <w:r>
-        <w:t xml:space="preserve"> file:</w:t>
+        <w:t xml:space="preserve"> type “snippets” then select “Snippets: Configure Snippets” then type and choose “javascriptreact.json”</w:t>
+      </w:r>
+    </w:p>
+    <w:p>
+      <w:r>
+        <w:t>Copy and Paste this code in the json file:</w:t>
       </w:r>
     </w:p>
     <w:p>
@@ -152,15 +116,7 @@
         <w:spacing w:after="0"/>
       </w:pPr>
       <w:r>
-        <w:t xml:space="preserve">    // Place your snippets for </w:t>
-      </w:r>
-      <w:proofErr w:type="spellStart"/>
-      <w:r>
-        <w:t>javascriptreact</w:t>
-      </w:r>
-      <w:proofErr w:type="spellEnd"/>
-      <w:r>
-        <w:t xml:space="preserve"> here. Each snippet is defined under a snippet name and has a prefix, body and </w:t>
+        <w:t xml:space="preserve">    // Place your snippets for javascriptreact here. Each snippet is defined under a snippet name and has a prefix, body and </w:t>
       </w:r>
     </w:p>
     <w:p>
@@ -176,15 +132,7 @@
         <w:spacing w:after="0"/>
       </w:pPr>
       <w:r>
-        <w:t>    // $1, $2 for tab stops, $0 for the final cursor position, and ${</w:t>
-      </w:r>
-      <w:proofErr w:type="gramStart"/>
-      <w:r>
-        <w:t>1:label</w:t>
-      </w:r>
-      <w:proofErr w:type="gramEnd"/>
-      <w:r>
-        <w:t xml:space="preserve">}, ${2:another} for placeholders. Placeholders with the </w:t>
+        <w:t xml:space="preserve">    // $1, $2 for tab stops, $0 for the final cursor position, and ${1:label}, ${2:another} for placeholders. Placeholders with the </w:t>
       </w:r>
     </w:p>
     <w:p>
@@ -216,47 +164,23 @@
         <w:spacing w:after="0"/>
       </w:pPr>
       <w:r>
-        <w:t>    /</w:t>
-      </w:r>
-      <w:proofErr w:type="gramStart"/>
-      <w:r>
-        <w:t>/  "</w:t>
-      </w:r>
-      <w:proofErr w:type="gramEnd"/>
-      <w:r>
-        <w:t>prefix": "log",</w:t>
-      </w:r>
-    </w:p>
-    <w:p>
-      <w:pPr>
-        <w:spacing w:after="0"/>
-      </w:pPr>
-      <w:r>
-        <w:t>    /</w:t>
-      </w:r>
-      <w:proofErr w:type="gramStart"/>
-      <w:r>
-        <w:t>/  "</w:t>
-      </w:r>
-      <w:proofErr w:type="gramEnd"/>
-      <w:r>
-        <w:t>body": [</w:t>
-      </w:r>
-    </w:p>
-    <w:p>
-      <w:pPr>
-        <w:spacing w:after="0"/>
-      </w:pPr>
-      <w:r>
-        <w:t>    //      "</w:t>
-      </w:r>
-      <w:proofErr w:type="gramStart"/>
-      <w:r>
-        <w:t>console.log(</w:t>
-      </w:r>
-      <w:proofErr w:type="gramEnd"/>
-      <w:r>
-        <w:t>'$1');",</w:t>
+        <w:t>    //  "prefix": "log",</w:t>
+      </w:r>
+    </w:p>
+    <w:p>
+      <w:pPr>
+        <w:spacing w:after="0"/>
+      </w:pPr>
+      <w:r>
+        <w:t>    //  "body": [</w:t>
+      </w:r>
+    </w:p>
+    <w:p>
+      <w:pPr>
+        <w:spacing w:after="0"/>
+      </w:pPr>
+      <w:r>
+        <w:t>    //      "console.log('$1');",</w:t>
       </w:r>
     </w:p>
     <w:p>
@@ -280,15 +204,7 @@
         <w:spacing w:after="0"/>
       </w:pPr>
       <w:r>
-        <w:t>    /</w:t>
-      </w:r>
-      <w:proofErr w:type="gramStart"/>
-      <w:r>
-        <w:t>/  "</w:t>
-      </w:r>
-      <w:proofErr w:type="gramEnd"/>
-      <w:r>
-        <w:t>description": "Log output to console"</w:t>
+        <w:t>    //  "description": "Log output to console"</w:t>
       </w:r>
     </w:p>
     <w:p>
@@ -304,31 +220,15 @@
         <w:spacing w:after="0"/>
       </w:pPr>
       <w:r>
-        <w:t>    "</w:t>
-      </w:r>
-      <w:proofErr w:type="spellStart"/>
-      <w:r>
-        <w:t>fcc</w:t>
-      </w:r>
-      <w:proofErr w:type="spellEnd"/>
-      <w:r>
-        <w:t>": {</w:t>
-      </w:r>
-    </w:p>
-    <w:p>
-      <w:pPr>
-        <w:spacing w:after="0"/>
-      </w:pPr>
-      <w:r>
-        <w:t>        "prefix": "</w:t>
-      </w:r>
-      <w:proofErr w:type="spellStart"/>
-      <w:r>
-        <w:t>fcc</w:t>
-      </w:r>
-      <w:proofErr w:type="spellEnd"/>
-      <w:r>
-        <w:t>",</w:t>
+        <w:t>    "fcc": {</w:t>
+      </w:r>
+    </w:p>
+    <w:p>
+      <w:pPr>
+        <w:spacing w:after="0"/>
+      </w:pPr>
+      <w:r>
+        <w:t>        "prefix": "fcc",</w:t>
       </w:r>
     </w:p>
     <w:p>
@@ -345,63 +245,23 @@
         <w:spacing w:after="0"/>
       </w:pPr>
       <w:r>
-        <w:t xml:space="preserve">            "import </w:t>
-      </w:r>
-      <w:proofErr w:type="gramStart"/>
-      <w:r>
-        <w:t>'./</w:t>
-      </w:r>
-      <w:proofErr w:type="gramEnd"/>
-      <w:r>
-        <w:t>${TM_FILENAME_BASE/^(.)/${1:/</w:t>
-      </w:r>
-      <w:proofErr w:type="spellStart"/>
-      <w:r>
-        <w:t>downcase</w:t>
-      </w:r>
-      <w:proofErr w:type="spellEnd"/>
-      <w:r>
-        <w:t>}/}.</w:t>
-      </w:r>
-      <w:proofErr w:type="spellStart"/>
-      <w:r>
-        <w:t>css</w:t>
-      </w:r>
-      <w:proofErr w:type="spellEnd"/>
-      <w:r>
-        <w:t>'""""const ${1:${TM_FILENAME_BASE/(.)(.*)/${1:/capitalize}${2}/}} = () =&gt; {",</w:t>
-      </w:r>
-    </w:p>
-    <w:p>
-      <w:pPr>
-        <w:spacing w:after="0"/>
-      </w:pPr>
-      <w:r>
-        <w:t xml:space="preserve">            </w:t>
-      </w:r>
-      <w:proofErr w:type="gramStart"/>
-      <w:r>
-        <w:t>"  return</w:t>
-      </w:r>
-      <w:proofErr w:type="gramEnd"/>
-      <w:r>
-        <w:t xml:space="preserve"> (",</w:t>
-      </w:r>
-    </w:p>
-    <w:p>
-      <w:pPr>
-        <w:spacing w:after="0"/>
-      </w:pPr>
-      <w:r>
-        <w:t>            "    &lt;div className='${TM_FILENAME_BASE/^(.)/${1:/downcase}/}'&gt;${</w:t>
-      </w:r>
-      <w:proofErr w:type="gramStart"/>
-      <w:r>
-        <w:t>1:$</w:t>
-      </w:r>
-      <w:proofErr w:type="gramEnd"/>
-      <w:r>
-        <w:t>{TM_FILENAME_BASE/(.)(.*)/${1:/capitalize}${2}/}}&lt;/div&gt;",</w:t>
+        <w:t>            "import './${TM_FILENAME_BASE/^(.)/${1:/downcase}/}.css'""""const ${1:${TM_FILENAME_BASE/(.)(.*)/${1:/capitalize}${2}/}} = () =&gt; {",</w:t>
+      </w:r>
+    </w:p>
+    <w:p>
+      <w:pPr>
+        <w:spacing w:after="0"/>
+      </w:pPr>
+      <w:r>
+        <w:t>            "  return (",</w:t>
+      </w:r>
+    </w:p>
+    <w:p>
+      <w:pPr>
+        <w:spacing w:after="0"/>
+      </w:pPr>
+      <w:r>
+        <w:t>            "    &lt;div className='${TM_FILENAME_BASE/^(.)/${1:/downcase}/}'&gt;${1:${TM_FILENAME_BASE/(.)(.*)/${1:/capitalize}${2}/}}&lt;/div&gt;",</w:t>
       </w:r>
     </w:p>
     <w:p>
@@ -433,15 +293,7 @@
         <w:spacing w:after="0"/>
       </w:pPr>
       <w:r>
-        <w:t>            "export default ${</w:t>
-      </w:r>
-      <w:proofErr w:type="gramStart"/>
-      <w:r>
-        <w:t>1:$</w:t>
-      </w:r>
-      <w:proofErr w:type="gramEnd"/>
-      <w:r>
-        <w:t>{TM_FILENAME_BASE/(.)(.*)/${1:/capitalize}${2}/}}"</w:t>
+        <w:t>            "export default ${1:${TM_FILENAME_BASE/(.)(.*)/${1:/capitalize}${2}/}}"</w:t>
       </w:r>
     </w:p>
     <w:p>
@@ -457,15 +309,7 @@
         <w:spacing w:after="0"/>
       </w:pPr>
       <w:r>
-        <w:t xml:space="preserve">        "description": "Create an arrow component with </w:t>
-      </w:r>
-      <w:proofErr w:type="spellStart"/>
-      <w:r>
-        <w:t>css</w:t>
-      </w:r>
-      <w:proofErr w:type="spellEnd"/>
-      <w:r>
-        <w:t>"</w:t>
+        <w:t>        "description": "Create an arrow component with css"</w:t>
       </w:r>
     </w:p>
     <w:p>
@@ -505,63 +349,23 @@
         <w:spacing w:after="0"/>
       </w:pPr>
       <w:r>
-        <w:t xml:space="preserve">            "import </w:t>
-      </w:r>
-      <w:proofErr w:type="gramStart"/>
-      <w:r>
-        <w:t>'./</w:t>
-      </w:r>
-      <w:proofErr w:type="gramEnd"/>
-      <w:r>
-        <w:t>${TM_FILENAME_BASE/^(.)/${1:/</w:t>
-      </w:r>
-      <w:proofErr w:type="spellStart"/>
-      <w:r>
-        <w:t>downcase</w:t>
-      </w:r>
-      <w:proofErr w:type="spellEnd"/>
-      <w:r>
-        <w:t>}/}.</w:t>
-      </w:r>
-      <w:proofErr w:type="spellStart"/>
-      <w:r>
-        <w:t>scss</w:t>
-      </w:r>
-      <w:proofErr w:type="spellEnd"/>
-      <w:r>
-        <w:t>'""""function ${1:${TM_FILENAME_BASE/(.)(.*)/${1:/capitalize}${2}/}}(){",</w:t>
-      </w:r>
-    </w:p>
-    <w:p>
-      <w:pPr>
-        <w:spacing w:after="0"/>
-      </w:pPr>
-      <w:r>
-        <w:t xml:space="preserve">            </w:t>
-      </w:r>
-      <w:proofErr w:type="gramStart"/>
-      <w:r>
-        <w:t>"  return</w:t>
-      </w:r>
-      <w:proofErr w:type="gramEnd"/>
-      <w:r>
-        <w:t xml:space="preserve"> (",</w:t>
-      </w:r>
-    </w:p>
-    <w:p>
-      <w:pPr>
-        <w:spacing w:after="0"/>
-      </w:pPr>
-      <w:r>
-        <w:t>            "    &lt;div className='${TM_FILENAME_BASE/^(.)/${1:/downcase}/}'&gt;${</w:t>
-      </w:r>
-      <w:proofErr w:type="gramStart"/>
-      <w:r>
-        <w:t>1:$</w:t>
-      </w:r>
-      <w:proofErr w:type="gramEnd"/>
-      <w:r>
-        <w:t>{TM_FILENAME_BASE/(.)(.*)/${1:/capitalize}${2}/}}&lt;/div&gt;",</w:t>
+        <w:t>            "import './${TM_FILENAME_BASE/^(.)/${1:/downcase}/}.scss'""""function ${1:${TM_FILENAME_BASE/(.)(.*)/${1:/capitalize}${2}/}}(){",</w:t>
+      </w:r>
+    </w:p>
+    <w:p>
+      <w:pPr>
+        <w:spacing w:after="0"/>
+      </w:pPr>
+      <w:r>
+        <w:t>            "  return (",</w:t>
+      </w:r>
+    </w:p>
+    <w:p>
+      <w:pPr>
+        <w:spacing w:after="0"/>
+      </w:pPr>
+      <w:r>
+        <w:t>            "    &lt;div className='${TM_FILENAME_BASE/^(.)/${1:/downcase}/}'&gt;${1:${TM_FILENAME_BASE/(.)(.*)/${1:/capitalize}${2}/}}&lt;/div&gt;",</w:t>
       </w:r>
     </w:p>
     <w:p>
@@ -593,15 +397,7 @@
         <w:spacing w:after="0"/>
       </w:pPr>
       <w:r>
-        <w:t>            "export default ${</w:t>
-      </w:r>
-      <w:proofErr w:type="gramStart"/>
-      <w:r>
-        <w:t>1:$</w:t>
-      </w:r>
-      <w:proofErr w:type="gramEnd"/>
-      <w:r>
-        <w:t>{TM_FILENAME_BASE/(.)(.*)/${1:/capitalize}${2}/}}"</w:t>
+        <w:t>            "export default ${1:${TM_FILENAME_BASE/(.)(.*)/${1:/capitalize}${2}/}}"</w:t>
       </w:r>
     </w:p>
     <w:p>
@@ -633,31 +429,15 @@
         <w:spacing w:after="0"/>
       </w:pPr>
       <w:r>
-        <w:t>    "</w:t>
-      </w:r>
-      <w:proofErr w:type="spellStart"/>
-      <w:r>
-        <w:t>acs</w:t>
-      </w:r>
-      <w:proofErr w:type="spellEnd"/>
-      <w:r>
-        <w:t>": {</w:t>
-      </w:r>
-    </w:p>
-    <w:p>
-      <w:pPr>
-        <w:spacing w:after="0"/>
-      </w:pPr>
-      <w:r>
-        <w:t>        "prefix": "</w:t>
-      </w:r>
-      <w:proofErr w:type="spellStart"/>
-      <w:r>
-        <w:t>acs</w:t>
-      </w:r>
-      <w:proofErr w:type="spellEnd"/>
-      <w:r>
-        <w:t>",</w:t>
+        <w:t>    "acs": {</w:t>
+      </w:r>
+    </w:p>
+    <w:p>
+      <w:pPr>
+        <w:spacing w:after="0"/>
+      </w:pPr>
+      <w:r>
+        <w:t>        "prefix": "acs",</w:t>
       </w:r>
     </w:p>
     <w:p>
@@ -673,63 +453,23 @@
         <w:spacing w:after="0"/>
       </w:pPr>
       <w:r>
-        <w:t xml:space="preserve">            "import </w:t>
-      </w:r>
-      <w:proofErr w:type="gramStart"/>
-      <w:r>
-        <w:t>'./</w:t>
-      </w:r>
-      <w:proofErr w:type="gramEnd"/>
-      <w:r>
-        <w:t>${TM_FILENAME_BASE/^(.)/${1:/</w:t>
-      </w:r>
-      <w:proofErr w:type="spellStart"/>
-      <w:r>
-        <w:t>downcase</w:t>
-      </w:r>
-      <w:proofErr w:type="spellEnd"/>
-      <w:r>
-        <w:t>}/}.</w:t>
-      </w:r>
-      <w:proofErr w:type="spellStart"/>
-      <w:r>
-        <w:t>scss</w:t>
-      </w:r>
-      <w:proofErr w:type="spellEnd"/>
-      <w:r>
-        <w:t>'""""const ${1:${TM_FILENAME_BASE/(.)(.*)/${1:/capitalize}${2}/}} = () =&gt; {",</w:t>
-      </w:r>
-    </w:p>
-    <w:p>
-      <w:pPr>
-        <w:spacing w:after="0"/>
-      </w:pPr>
-      <w:r>
-        <w:t xml:space="preserve">            </w:t>
-      </w:r>
-      <w:proofErr w:type="gramStart"/>
-      <w:r>
-        <w:t>"  return</w:t>
-      </w:r>
-      <w:proofErr w:type="gramEnd"/>
-      <w:r>
-        <w:t xml:space="preserve"> (",</w:t>
-      </w:r>
-    </w:p>
-    <w:p>
-      <w:pPr>
-        <w:spacing w:after="0"/>
-      </w:pPr>
-      <w:r>
-        <w:t>            "    &lt;div className='${TM_FILENAME_BASE/^(.)/${1:/downcase}/}'&gt;${</w:t>
-      </w:r>
-      <w:proofErr w:type="gramStart"/>
-      <w:r>
-        <w:t>1:$</w:t>
-      </w:r>
-      <w:proofErr w:type="gramEnd"/>
-      <w:r>
-        <w:t>{TM_FILENAME_BASE/(.)(.*)/${1:/capitalize}${2}/}}&lt;/div&gt;",</w:t>
+        <w:t>            "import './${TM_FILENAME_BASE/^(.)/${1:/downcase}/}.scss'""""const ${1:${TM_FILENAME_BASE/(.)(.*)/${1:/capitalize}${2}/}} = () =&gt; {",</w:t>
+      </w:r>
+    </w:p>
+    <w:p>
+      <w:pPr>
+        <w:spacing w:after="0"/>
+      </w:pPr>
+      <w:r>
+        <w:t>            "  return (",</w:t>
+      </w:r>
+    </w:p>
+    <w:p>
+      <w:pPr>
+        <w:spacing w:after="0"/>
+      </w:pPr>
+      <w:r>
+        <w:t>            "    &lt;div className='${TM_FILENAME_BASE/^(.)/${1:/downcase}/}'&gt;${1:${TM_FILENAME_BASE/(.)(.*)/${1:/capitalize}${2}/}}&lt;/div&gt;",</w:t>
       </w:r>
     </w:p>
     <w:p>
@@ -761,15 +501,7 @@
         <w:spacing w:after="0"/>
       </w:pPr>
       <w:r>
-        <w:t>            "export default ${</w:t>
-      </w:r>
-      <w:proofErr w:type="gramStart"/>
-      <w:r>
-        <w:t>1:$</w:t>
-      </w:r>
-      <w:proofErr w:type="gramEnd"/>
-      <w:r>
-        <w:t>{TM_FILENAME_BASE/(.)(.*)/${1:/capitalize}${2}/}}"</w:t>
+        <w:t>            "export default ${1:${TM_FILENAME_BASE/(.)(.*)/${1:/capitalize}${2}/}}"</w:t>
       </w:r>
     </w:p>
     <w:p>
@@ -826,47 +558,23 @@
         <w:spacing w:after="0"/>
       </w:pPr>
       <w:r>
-        <w:t>            "const ${</w:t>
-      </w:r>
-      <w:proofErr w:type="gramStart"/>
-      <w:r>
-        <w:t>1:$</w:t>
-      </w:r>
-      <w:proofErr w:type="gramEnd"/>
-      <w:r>
-        <w:t>{TM_FILENAME_BASE/(.)(.*)/${1:/capitalize}${2}/}} = () =&gt; {",</w:t>
-      </w:r>
-    </w:p>
-    <w:p>
-      <w:pPr>
-        <w:spacing w:after="0"/>
-      </w:pPr>
-      <w:r>
-        <w:t xml:space="preserve">            </w:t>
-      </w:r>
-      <w:proofErr w:type="gramStart"/>
-      <w:r>
-        <w:t>"  return</w:t>
-      </w:r>
-      <w:proofErr w:type="gramEnd"/>
-      <w:r>
-        <w:t xml:space="preserve"> (",</w:t>
-      </w:r>
-    </w:p>
-    <w:p>
-      <w:pPr>
-        <w:spacing w:after="0"/>
-      </w:pPr>
-      <w:r>
-        <w:t>            "    &lt;div&gt;${</w:t>
-      </w:r>
-      <w:proofErr w:type="gramStart"/>
-      <w:r>
-        <w:t>1:$</w:t>
-      </w:r>
-      <w:proofErr w:type="gramEnd"/>
-      <w:r>
-        <w:t>{TM_FILENAME_BASE/(.)(.*)/${1:/capitalize}${2}/}}&lt;/div&gt;",</w:t>
+        <w:t>            "const ${1:${TM_FILENAME_BASE/(.)(.*)/${1:/capitalize}${2}/}} = () =&gt; {",</w:t>
+      </w:r>
+    </w:p>
+    <w:p>
+      <w:pPr>
+        <w:spacing w:after="0"/>
+      </w:pPr>
+      <w:r>
+        <w:t>            "  return (",</w:t>
+      </w:r>
+    </w:p>
+    <w:p>
+      <w:pPr>
+        <w:spacing w:after="0"/>
+      </w:pPr>
+      <w:r>
+        <w:t>            "    &lt;div&gt;${1:${TM_FILENAME_BASE/(.)(.*)/${1:/capitalize}${2}/}}&lt;/div&gt;",</w:t>
       </w:r>
     </w:p>
     <w:p>
@@ -898,15 +606,7 @@
         <w:spacing w:after="0"/>
       </w:pPr>
       <w:r>
-        <w:t>            "export default ${</w:t>
-      </w:r>
-      <w:proofErr w:type="gramStart"/>
-      <w:r>
-        <w:t>1:$</w:t>
-      </w:r>
-      <w:proofErr w:type="gramEnd"/>
-      <w:r>
-        <w:t>{TM_FILENAME_BASE/(.)(.*)/${1:/capitalize}${2}/}}"</w:t>
+        <w:t>            "export default ${1:${TM_FILENAME_BASE/(.)(.*)/${1:/capitalize}${2}/}}"</w:t>
       </w:r>
     </w:p>
     <w:p>
@@ -938,31 +638,15 @@
         <w:spacing w:after="0"/>
       </w:pPr>
       <w:r>
-        <w:t>    "</w:t>
-      </w:r>
-      <w:proofErr w:type="spellStart"/>
-      <w:r>
-        <w:t>compt</w:t>
-      </w:r>
-      <w:proofErr w:type="spellEnd"/>
-      <w:r>
-        <w:t>": {</w:t>
-      </w:r>
-    </w:p>
-    <w:p>
-      <w:pPr>
-        <w:spacing w:after="0"/>
-      </w:pPr>
-      <w:r>
-        <w:t>        "prefix": "</w:t>
-      </w:r>
-      <w:proofErr w:type="spellStart"/>
-      <w:r>
-        <w:t>compt</w:t>
-      </w:r>
-      <w:proofErr w:type="spellEnd"/>
-      <w:r>
-        <w:t>",</w:t>
+        <w:t>    "compt": {</w:t>
+      </w:r>
+    </w:p>
+    <w:p>
+      <w:pPr>
+        <w:spacing w:after="0"/>
+      </w:pPr>
+      <w:r>
+        <w:t>        "prefix": "compt",</w:t>
       </w:r>
     </w:p>
     <w:p>
@@ -978,47 +662,23 @@
         <w:spacing w:after="0"/>
       </w:pPr>
       <w:r>
-        <w:t>            "const ${</w:t>
-      </w:r>
-      <w:proofErr w:type="gramStart"/>
-      <w:r>
-        <w:t>1:$</w:t>
-      </w:r>
-      <w:proofErr w:type="gramEnd"/>
-      <w:r>
-        <w:t>{TM_FILENAME_BASE/(.)(.*)/${1:/capitalize}${2}/}} = () =&gt; {",</w:t>
-      </w:r>
-    </w:p>
-    <w:p>
-      <w:pPr>
-        <w:spacing w:after="0"/>
-      </w:pPr>
-      <w:r>
-        <w:t xml:space="preserve">            </w:t>
-      </w:r>
-      <w:proofErr w:type="gramStart"/>
-      <w:r>
-        <w:t>"  return</w:t>
-      </w:r>
-      <w:proofErr w:type="gramEnd"/>
-      <w:r>
-        <w:t xml:space="preserve"> (",</w:t>
-      </w:r>
-    </w:p>
-    <w:p>
-      <w:pPr>
-        <w:spacing w:after="0"/>
-      </w:pPr>
-      <w:r>
-        <w:t>            "    &lt;div className=''&gt;${</w:t>
-      </w:r>
-      <w:proofErr w:type="gramStart"/>
-      <w:r>
-        <w:t>1:$</w:t>
-      </w:r>
-      <w:proofErr w:type="gramEnd"/>
-      <w:r>
-        <w:t>{TM_FILENAME_BASE/(.)(.*)/${1:/capitalize}${2}/}}&lt;/div&gt;",</w:t>
+        <w:t>            "const ${1:${TM_FILENAME_BASE/(.)(.*)/${1:/capitalize}${2}/}} = () =&gt; {",</w:t>
+      </w:r>
+    </w:p>
+    <w:p>
+      <w:pPr>
+        <w:spacing w:after="0"/>
+      </w:pPr>
+      <w:r>
+        <w:t>            "  return (",</w:t>
+      </w:r>
+    </w:p>
+    <w:p>
+      <w:pPr>
+        <w:spacing w:after="0"/>
+      </w:pPr>
+      <w:r>
+        <w:t>            "    &lt;div className=''&gt;${1:${TM_FILENAME_BASE/(.)(.*)/${1:/capitalize}${2}/}}&lt;/div&gt;",</w:t>
       </w:r>
     </w:p>
     <w:p>
@@ -1050,15 +710,7 @@
         <w:spacing w:after="0"/>
       </w:pPr>
       <w:r>
-        <w:t>            "export default ${</w:t>
-      </w:r>
-      <w:proofErr w:type="gramStart"/>
-      <w:r>
-        <w:t>1:$</w:t>
-      </w:r>
-      <w:proofErr w:type="gramEnd"/>
-      <w:r>
-        <w:t>{TM_FILENAME_BASE/(.)(.*)/${1:/capitalize}${2}/}}"</w:t>
+        <w:t>            "export default ${1:${TM_FILENAME_BASE/(.)(.*)/${1:/capitalize}${2}/}}"</w:t>
       </w:r>
     </w:p>
     <w:p>
@@ -1074,15 +726,7 @@
         <w:spacing w:after="0"/>
       </w:pPr>
       <w:r>
-        <w:t xml:space="preserve">        "description": "Create a component with tailwind </w:t>
-      </w:r>
-      <w:proofErr w:type="spellStart"/>
-      <w:r>
-        <w:t>classname</w:t>
-      </w:r>
-      <w:proofErr w:type="spellEnd"/>
-      <w:r>
-        <w:t>"</w:t>
+        <w:t>        "description": "Create a component with tailwind classname"</w:t>
       </w:r>
     </w:p>
     <w:p>
@@ -1106,24 +750,77 @@
         <w:spacing w:after="0"/>
       </w:pPr>
       <w:r>
-        <w:t>After that just create a new component and type “</w:t>
-      </w:r>
-      <w:proofErr w:type="spellStart"/>
-      <w:r>
-        <w:t>compt</w:t>
-      </w:r>
-      <w:proofErr w:type="spellEnd"/>
-      <w:r>
-        <w:t>” then tab.</w:t>
+        <w:t>After that just create a new component and type “compt” then tab.</w:t>
       </w:r>
     </w:p>
     <w:p/>
+    <w:p>
+      <w:pPr>
+        <w:pStyle w:val="Heading2"/>
+        <w:rPr>
+          <w:b/>
+          <w:bCs/>
+        </w:rPr>
+      </w:pPr>
+      <w:r>
+        <w:rPr>
+          <w:b/>
+          <w:bCs/>
+        </w:rPr>
+        <w:t>Create 3D image</w:t>
+      </w:r>
+    </w:p>
+    <w:p/>
+    <w:p>
+      <w:r>
+        <w:t>download ‘gltf’ 3d image from:</w:t>
+      </w:r>
+    </w:p>
+    <w:p>
+      <w:hyperlink r:id="rId6" w:history="1">
+        <w:r>
+          <w:rPr>
+            <w:rStyle w:val="Hyperlink"/>
+          </w:rPr>
+          <w:t>https://sketchfab.com/</w:t>
+        </w:r>
+      </w:hyperlink>
+    </w:p>
+    <w:p>
+      <w:pPr>
+        <w:ind w:left="720"/>
+      </w:pPr>
+    </w:p>
+    <w:p>
+      <w:r>
+        <w:lastRenderedPageBreak/>
+        <w:t xml:space="preserve">install: </w:t>
+      </w:r>
+      <w:r>
+        <w:t>npm install -g gltf-pipeline</w:t>
+      </w:r>
+    </w:p>
+    <w:p>
+      <w:r>
+        <w:t xml:space="preserve">to create glb file from gltf type: </w:t>
+      </w:r>
+      <w:r>
+        <w:t>gltf-pipeline -i scene.gltf -b</w:t>
+      </w:r>
+    </w:p>
+    <w:p>
+      <w:r>
+        <w:t xml:space="preserve">convert glb to jsx type: </w:t>
+      </w:r>
+      <w:r>
+        <w:t>npx gltfjsx car.glb</w:t>
+      </w:r>
+    </w:p>
     <w:p>
       <w:r>
         <w:rPr>
           <w:noProof/>
         </w:rPr>
-        <w:lastRenderedPageBreak/>
         <w:drawing>
           <wp:anchor distT="0" distB="0" distL="114300" distR="114300" simplePos="0" relativeHeight="251658240" behindDoc="1" locked="0" layoutInCell="1" allowOverlap="1" wp14:anchorId="03BB7452" wp14:editId="6F198AD1">
             <wp:simplePos x="0" y="0"/>
@@ -1156,7 +853,7 @@
                     <pic:cNvPicPr/>
                   </pic:nvPicPr>
                   <pic:blipFill>
-                    <a:blip r:embed="rId6">
+                    <a:blip r:embed="rId7">
                       <a:extLst>
                         <a:ext uri="{28A0092B-C50C-407E-A947-70E740481C1C}">
                           <a14:useLocalDpi xmlns:a14="http://schemas.microsoft.com/office/drawing/2010/main" val="0"/>
@@ -1228,7 +925,7 @@
                     <pic:cNvPicPr/>
                   </pic:nvPicPr>
                   <pic:blipFill>
-                    <a:blip r:embed="rId7">
+                    <a:blip r:embed="rId8">
                       <a:extLst>
                         <a:ext uri="{28A0092B-C50C-407E-A947-70E740481C1C}">
                           <a14:useLocalDpi xmlns:a14="http://schemas.microsoft.com/office/drawing/2010/main" val="0"/>
@@ -1283,7 +980,7 @@
                     <pic:cNvPicPr/>
                   </pic:nvPicPr>
                   <pic:blipFill>
-                    <a:blip r:embed="rId8"/>
+                    <a:blip r:embed="rId9"/>
                     <a:stretch>
                       <a:fillRect/>
                     </a:stretch>
@@ -1383,7 +1080,7 @@
                     <pic:cNvPicPr/>
                   </pic:nvPicPr>
                   <pic:blipFill>
-                    <a:blip r:embed="rId9"/>
+                    <a:blip r:embed="rId10"/>
                     <a:stretch>
                       <a:fillRect/>
                     </a:stretch>
@@ -1427,7 +1124,7 @@
                     <pic:cNvPicPr/>
                   </pic:nvPicPr>
                   <pic:blipFill>
-                    <a:blip r:embed="rId10"/>
+                    <a:blip r:embed="rId11"/>
                     <a:stretch>
                       <a:fillRect/>
                     </a:stretch>
@@ -1909,6 +1606,28 @@
     <w:name w:val="Normal"/>
     <w:qFormat/>
   </w:style>
+  <w:style w:type="paragraph" w:styleId="Heading2">
+    <w:name w:val="heading 2"/>
+    <w:basedOn w:val="Normal"/>
+    <w:next w:val="Normal"/>
+    <w:link w:val="Heading2Char"/>
+    <w:uiPriority w:val="9"/>
+    <w:unhideWhenUsed/>
+    <w:qFormat/>
+    <w:rsid w:val="001E0BC7"/>
+    <w:pPr>
+      <w:keepNext/>
+      <w:keepLines/>
+      <w:spacing w:before="40" w:after="0"/>
+      <w:outlineLvl w:val="1"/>
+    </w:pPr>
+    <w:rPr>
+      <w:rFonts w:asciiTheme="majorHAnsi" w:eastAsiaTheme="majorEastAsia" w:hAnsiTheme="majorHAnsi" w:cstheme="majorBidi"/>
+      <w:color w:val="2F5496" w:themeColor="accent1" w:themeShade="BF"/>
+      <w:sz w:val="26"/>
+      <w:szCs w:val="26"/>
+    </w:rPr>
+  </w:style>
   <w:style w:type="character" w:default="1" w:styleId="DefaultParagraphFont">
     <w:name w:val="Default Paragraph Font"/>
     <w:uiPriority w:val="1"/>
@@ -1979,6 +1698,42 @@
     <w:link w:val="Footer"/>
     <w:uiPriority w:val="99"/>
     <w:rsid w:val="00B75BB4"/>
+  </w:style>
+  <w:style w:type="character" w:customStyle="1" w:styleId="Heading2Char">
+    <w:name w:val="Heading 2 Char"/>
+    <w:basedOn w:val="DefaultParagraphFont"/>
+    <w:link w:val="Heading2"/>
+    <w:uiPriority w:val="9"/>
+    <w:rsid w:val="001E0BC7"/>
+    <w:rPr>
+      <w:rFonts w:asciiTheme="majorHAnsi" w:eastAsiaTheme="majorEastAsia" w:hAnsiTheme="majorHAnsi" w:cstheme="majorBidi"/>
+      <w:color w:val="2F5496" w:themeColor="accent1" w:themeShade="BF"/>
+      <w:sz w:val="26"/>
+      <w:szCs w:val="26"/>
+    </w:rPr>
+  </w:style>
+  <w:style w:type="character" w:styleId="Hyperlink">
+    <w:name w:val="Hyperlink"/>
+    <w:basedOn w:val="DefaultParagraphFont"/>
+    <w:uiPriority w:val="99"/>
+    <w:unhideWhenUsed/>
+    <w:rsid w:val="001E0BC7"/>
+    <w:rPr>
+      <w:color w:val="0563C1" w:themeColor="hyperlink"/>
+      <w:u w:val="single"/>
+    </w:rPr>
+  </w:style>
+  <w:style w:type="character" w:styleId="UnresolvedMention">
+    <w:name w:val="Unresolved Mention"/>
+    <w:basedOn w:val="DefaultParagraphFont"/>
+    <w:uiPriority w:val="99"/>
+    <w:semiHidden/>
+    <w:unhideWhenUsed/>
+    <w:rsid w:val="001E0BC7"/>
+    <w:rPr>
+      <w:color w:val="605E5C"/>
+      <w:shd w:val="clear" w:color="auto" w:fill="E1DFDD"/>
+    </w:rPr>
   </w:style>
 </w:styles>
 </file>

</xml_diff>

<commit_message>
add Contact section content
</commit_message>
<xml_diff>
--- a/public/Snap Scrolling.docx
+++ b/public/Snap Scrolling.docx
@@ -1,6 +1,6 @@
 
 <file path=word/document.xml><?xml version="1.0" encoding="utf-8"?>
-<w:document xmlns:wpc="http://schemas.microsoft.com/office/word/2010/wordprocessingCanvas" xmlns:cx="http://schemas.microsoft.com/office/drawing/2014/chartex" xmlns:cx1="http://schemas.microsoft.com/office/drawing/2015/9/8/chartex" xmlns:cx2="http://schemas.microsoft.com/office/drawing/2015/10/21/chartex" xmlns:cx3="http://schemas.microsoft.com/office/drawing/2016/5/9/chartex" xmlns:cx4="http://schemas.microsoft.com/office/drawing/2016/5/10/chartex" xmlns:cx5="http://schemas.microsoft.com/office/drawing/2016/5/11/chartex" xmlns:cx6="http://schemas.microsoft.com/office/drawing/2016/5/12/chartex" xmlns:cx7="http://schemas.microsoft.com/office/drawing/2016/5/13/chartex" xmlns:cx8="http://schemas.microsoft.com/office/drawing/2016/5/14/chartex" xmlns:mc="http://schemas.openxmlformats.org/markup-compatibility/2006" xmlns:aink="http://schemas.microsoft.com/office/drawing/2016/ink" xmlns:am3d="http://schemas.microsoft.com/office/drawing/2017/model3d" xmlns:o="urn:schemas-microsoft-com:office:office" xmlns:oel="http://schemas.microsoft.com/office/2019/extlst" xmlns:r="http://schemas.openxmlformats.org/officeDocument/2006/relationships" xmlns:m="http://schemas.openxmlformats.org/officeDocument/2006/math" xmlns:v="urn:schemas-microsoft-com:vml" xmlns:wp14="http://schemas.microsoft.com/office/word/2010/wordprocessingDrawing" xmlns:wp="http://schemas.openxmlformats.org/drawingml/2006/wordprocessingDrawing" xmlns:w10="urn:schemas-microsoft-com:office:word" xmlns:w="http://schemas.openxmlformats.org/wordprocessingml/2006/main" xmlns:w14="http://schemas.microsoft.com/office/word/2010/wordml" xmlns:w15="http://schemas.microsoft.com/office/word/2012/wordml" xmlns:w16cex="http://schemas.microsoft.com/office/word/2018/wordml/cex" xmlns:w16cid="http://schemas.microsoft.com/office/word/2016/wordml/cid" xmlns:w16="http://schemas.microsoft.com/office/word/2018/wordml" xmlns:w16du="http://schemas.microsoft.com/office/word/2023/wordml/word16du" xmlns:w16sdtdh="http://schemas.microsoft.com/office/word/2020/wordml/sdtdatahash" xmlns:w16se="http://schemas.microsoft.com/office/word/2015/wordml/symex" xmlns:wpg="http://schemas.microsoft.com/office/word/2010/wordprocessingGroup" xmlns:wpi="http://schemas.microsoft.com/office/word/2010/wordprocessingInk" xmlns:wne="http://schemas.microsoft.com/office/word/2006/wordml" xmlns:wps="http://schemas.microsoft.com/office/word/2010/wordprocessingShape" mc:Ignorable="w14 w15 w16se w16cid w16 w16cex w16sdtdh w16du wp14">
+<w:document xmlns:wpc="http://schemas.microsoft.com/office/word/2010/wordprocessingCanvas" xmlns:cx="http://schemas.microsoft.com/office/drawing/2014/chartex" xmlns:cx1="http://schemas.microsoft.com/office/drawing/2015/9/8/chartex" xmlns:cx2="http://schemas.microsoft.com/office/drawing/2015/10/21/chartex" xmlns:cx3="http://schemas.microsoft.com/office/drawing/2016/5/9/chartex" xmlns:cx4="http://schemas.microsoft.com/office/drawing/2016/5/10/chartex" xmlns:cx5="http://schemas.microsoft.com/office/drawing/2016/5/11/chartex" xmlns:cx6="http://schemas.microsoft.com/office/drawing/2016/5/12/chartex" xmlns:cx7="http://schemas.microsoft.com/office/drawing/2016/5/13/chartex" xmlns:cx8="http://schemas.microsoft.com/office/drawing/2016/5/14/chartex" xmlns:mc="http://schemas.openxmlformats.org/markup-compatibility/2006" xmlns:aink="http://schemas.microsoft.com/office/drawing/2016/ink" xmlns:am3d="http://schemas.microsoft.com/office/drawing/2017/model3d" xmlns:o="urn:schemas-microsoft-com:office:office" xmlns:oel="http://schemas.microsoft.com/office/2019/extlst" xmlns:r="http://schemas.openxmlformats.org/officeDocument/2006/relationships" xmlns:m="http://schemas.openxmlformats.org/officeDocument/2006/math" xmlns:v="urn:schemas-microsoft-com:vml" xmlns:wp14="http://schemas.microsoft.com/office/word/2010/wordprocessingDrawing" xmlns:wp="http://schemas.openxmlformats.org/drawingml/2006/wordprocessingDrawing" xmlns:w10="urn:schemas-microsoft-com:office:word" xmlns:w="http://schemas.openxmlformats.org/wordprocessingml/2006/main" xmlns:w14="http://schemas.microsoft.com/office/word/2010/wordml" xmlns:w15="http://schemas.microsoft.com/office/word/2012/wordml" xmlns:w16cex="http://schemas.microsoft.com/office/word/2018/wordml/cex" xmlns:w16cid="http://schemas.microsoft.com/office/word/2016/wordml/cid" xmlns:w16="http://schemas.microsoft.com/office/word/2018/wordml" xmlns:w16du="http://schemas.microsoft.com/office/word/2023/wordml/word16du" xmlns:w16sdtdh="http://schemas.microsoft.com/office/word/2020/wordml/sdtdatahash" xmlns:w16sdtfl="http://schemas.microsoft.com/office/word/2024/wordml/sdtformatlock" xmlns:w16se="http://schemas.microsoft.com/office/word/2015/wordml/symex" xmlns:wpg="http://schemas.microsoft.com/office/word/2010/wordprocessingGroup" xmlns:wpi="http://schemas.microsoft.com/office/word/2010/wordprocessingInk" xmlns:wne="http://schemas.microsoft.com/office/word/2006/wordml" xmlns:wps="http://schemas.microsoft.com/office/word/2010/wordprocessingShape" mc:Ignorable="w14 w15 w16se w16cid w16 w16cex w16sdtdh w16sdtfl w16du wp14">
   <w:body>
     <w:p>
       <w:pPr>
@@ -20,145 +20,8 @@
           <w:sz w:val="24"/>
           <w:szCs w:val="24"/>
         </w:rPr>
-        <w:t>Snap Scrolling</w:t>
-      </w:r>
-    </w:p>
-    <w:p>
-      <w:pPr>
-        <w:rPr>
-          <w:sz w:val="20"/>
-          <w:szCs w:val="20"/>
-        </w:rPr>
-      </w:pPr>
-      <w:r>
-        <w:rPr>
-          <w:sz w:val="20"/>
-          <w:szCs w:val="20"/>
-        </w:rPr>
-        <w:t>html {</w:t>
-      </w:r>
-    </w:p>
-    <w:p>
-      <w:pPr>
-        <w:rPr>
-          <w:sz w:val="20"/>
-          <w:szCs w:val="20"/>
-        </w:rPr>
-      </w:pPr>
-      <w:r>
-        <w:rPr>
-          <w:sz w:val="20"/>
-          <w:szCs w:val="20"/>
-        </w:rPr>
-        <w:t>    scroll-snap-type: y mandatory;</w:t>
-      </w:r>
-    </w:p>
-    <w:p>
-      <w:pPr>
-        <w:rPr>
-          <w:sz w:val="20"/>
-          <w:szCs w:val="20"/>
-        </w:rPr>
-      </w:pPr>
-      <w:r>
-        <w:rPr>
-          <w:sz w:val="20"/>
-          <w:szCs w:val="20"/>
-        </w:rPr>
-        <w:t>    scroll-behavior: smooth;</w:t>
-      </w:r>
-    </w:p>
-    <w:p>
-      <w:pPr>
-        <w:rPr>
-          <w:sz w:val="20"/>
-          <w:szCs w:val="20"/>
-        </w:rPr>
-      </w:pPr>
-      <w:r>
-        <w:rPr>
-          <w:sz w:val="20"/>
-          <w:szCs w:val="20"/>
-        </w:rPr>
-        <w:t>}</w:t>
-      </w:r>
-    </w:p>
-    <w:p>
-      <w:pPr>
-        <w:rPr>
-          <w:sz w:val="20"/>
-          <w:szCs w:val="20"/>
-        </w:rPr>
-      </w:pPr>
-      <w:r>
-        <w:rPr>
-          <w:sz w:val="20"/>
-          <w:szCs w:val="20"/>
-        </w:rPr>
-        <w:t>.</w:t>
-      </w:r>
-      <w:r>
-        <w:rPr>
-          <w:sz w:val="20"/>
-          <w:szCs w:val="20"/>
-        </w:rPr>
-        <w:t>section {</w:t>
-      </w:r>
-    </w:p>
-    <w:p>
-      <w:pPr>
-        <w:rPr>
-          <w:sz w:val="20"/>
-          <w:szCs w:val="20"/>
-        </w:rPr>
-      </w:pPr>
-      <w:r>
-        <w:rPr>
-          <w:sz w:val="20"/>
-          <w:szCs w:val="20"/>
-        </w:rPr>
-        <w:t>    height: 100vh;</w:t>
-      </w:r>
-    </w:p>
-    <w:p>
-      <w:pPr>
-        <w:rPr>
-          <w:sz w:val="20"/>
-          <w:szCs w:val="20"/>
-        </w:rPr>
-      </w:pPr>
-      <w:r>
-        <w:rPr>
-          <w:sz w:val="20"/>
-          <w:szCs w:val="20"/>
-        </w:rPr>
-        <w:t>    scroll-snap-align:center;</w:t>
-      </w:r>
-    </w:p>
-    <w:p>
-      <w:pPr>
-        <w:rPr>
-          <w:sz w:val="20"/>
-          <w:szCs w:val="20"/>
-        </w:rPr>
-      </w:pPr>
-      <w:r>
-        <w:rPr>
-          <w:sz w:val="20"/>
-          <w:szCs w:val="20"/>
-        </w:rPr>
-        <w:t>}</w:t>
-      </w:r>
-    </w:p>
-    <w:p>
-      <w:pPr>
-        <w:rPr>
-          <w:b/>
-          <w:bCs/>
-          <w:sz w:val="24"/>
-          <w:szCs w:val="24"/>
-        </w:rPr>
-      </w:pPr>
+        <w:t xml:space="preserve">fdfd + alt-x  </w:t>
+      </w:r>
       <w:r>
         <w:rPr>
           <w:b/>
@@ -167,49 +30,324 @@
           <w:sz w:val="24"/>
           <w:szCs w:val="24"/>
         </w:rPr>
-        <w:t>Create a Shortcut in Visual Studio Code:</w:t>
-      </w:r>
-    </w:p>
-    <w:p>
-      <w:pPr>
-        <w:rPr>
+        <w:sym w:font="Wingdings" w:char="F0E0"/>
+      </w:r>
+      <w:r>
+        <w:rPr>
+          <w:b/>
+          <w:bCs/>
+          <w:color w:val="4472C4" w:themeColor="accent1"/>
           <w:sz w:val="24"/>
           <w:szCs w:val="24"/>
-        </w:rPr>
-      </w:pPr>
-      <w:r>
-        <w:rPr>
+          <w:rtl/>
+        </w:rPr>
+        <w:t>﷽</w:t>
+      </w:r>
+      <w:r>
+        <w:rPr>
+          <w:b/>
+          <w:bCs/>
+          <w:color w:val="4472C4" w:themeColor="accent1"/>
           <w:sz w:val="24"/>
           <w:szCs w:val="24"/>
         </w:rPr>
-        <w:t xml:space="preserve">CTRL + Shift + p </w:t>
-      </w:r>
-      <w:r>
-        <w:rPr>
+        <w:t xml:space="preserve"> </w:t>
+      </w:r>
+    </w:p>
+    <w:p>
+      <w:pPr>
+        <w:rPr>
+          <w:b/>
+          <w:bCs/>
+          <w:color w:val="4472C4" w:themeColor="accent1"/>
           <w:sz w:val="24"/>
           <w:szCs w:val="24"/>
         </w:rPr>
-        <w:sym w:font="Wingdings" w:char="F0E0"/>
-      </w:r>
-      <w:r>
-        <w:rPr>
+      </w:pPr>
+      <w:r>
+        <w:rPr>
+          <w:b/>
+          <w:bCs/>
+          <w:color w:val="4472C4" w:themeColor="accent1"/>
           <w:sz w:val="24"/>
           <w:szCs w:val="24"/>
         </w:rPr>
-        <w:t xml:space="preserve"> type “snippets” then select “Snippets: Configure Snippets” then type and choose “javascriptreact.json”</w:t>
-      </w:r>
-    </w:p>
-    <w:p>
-      <w:pPr>
-        <w:rPr>
+        <w:t xml:space="preserve">fdfa + alt-x  </w:t>
+      </w:r>
+      <w:r>
+        <w:rPr>
+          <w:b/>
+          <w:bCs/>
+          <w:color w:val="4472C4" w:themeColor="accent1"/>
           <w:sz w:val="24"/>
           <w:szCs w:val="24"/>
         </w:rPr>
-      </w:pPr>
-      <w:r>
-        <w:rPr>
+        <w:sym w:font="Wingdings" w:char="F0E0"/>
+      </w:r>
+      <w:r>
+        <w:rPr>
+          <w:rFonts w:hint="cs"/>
+          <w:b/>
+          <w:bCs/>
+          <w:color w:val="4472C4" w:themeColor="accent1"/>
           <w:sz w:val="24"/>
           <w:szCs w:val="24"/>
+          <w:rtl/>
+        </w:rPr>
+        <w:t>ﷺ</w:t>
+      </w:r>
+    </w:p>
+    <w:p>
+      <w:pPr>
+        <w:rPr>
+          <w:b/>
+          <w:bCs/>
+          <w:color w:val="4472C4" w:themeColor="accent1"/>
+          <w:sz w:val="24"/>
+          <w:szCs w:val="24"/>
+        </w:rPr>
+      </w:pPr>
+      <w:r>
+        <w:rPr>
+          <w:b/>
+          <w:bCs/>
+          <w:color w:val="4472C4" w:themeColor="accent1"/>
+          <w:sz w:val="24"/>
+          <w:szCs w:val="24"/>
+        </w:rPr>
+        <w:t xml:space="preserve">fdf2 + alt-x </w:t>
+      </w:r>
+      <w:r>
+        <w:rPr>
+          <w:b/>
+          <w:bCs/>
+          <w:color w:val="4472C4" w:themeColor="accent1"/>
+          <w:sz w:val="24"/>
+          <w:szCs w:val="24"/>
+        </w:rPr>
+        <w:sym w:font="Wingdings" w:char="F0E0"/>
+      </w:r>
+      <w:r>
+        <w:rPr>
+          <w:rFonts w:hint="cs"/>
+          <w:b/>
+          <w:bCs/>
+          <w:color w:val="4472C4" w:themeColor="accent1"/>
+          <w:sz w:val="24"/>
+          <w:szCs w:val="24"/>
+          <w:rtl/>
+        </w:rPr>
+        <w:t>ﷲ</w:t>
+      </w:r>
+    </w:p>
+    <w:p>
+      <w:pPr>
+        <w:rPr>
+          <w:b/>
+          <w:bCs/>
+          <w:color w:val="4472C4" w:themeColor="accent1"/>
+          <w:sz w:val="24"/>
+          <w:szCs w:val="24"/>
+        </w:rPr>
+      </w:pPr>
+      <w:r>
+        <w:rPr>
+          <w:b/>
+          <w:bCs/>
+          <w:color w:val="4472C4" w:themeColor="accent1"/>
+          <w:sz w:val="24"/>
+          <w:szCs w:val="24"/>
+        </w:rPr>
+        <w:t>Snap Scrolling</w:t>
+      </w:r>
+    </w:p>
+    <w:p>
+      <w:pPr>
+        <w:rPr>
+          <w:sz w:val="20"/>
+          <w:szCs w:val="20"/>
+        </w:rPr>
+      </w:pPr>
+      <w:r>
+        <w:rPr>
+          <w:sz w:val="20"/>
+          <w:szCs w:val="20"/>
+        </w:rPr>
+        <w:t>html {</w:t>
+      </w:r>
+    </w:p>
+    <w:p>
+      <w:pPr>
+        <w:rPr>
+          <w:sz w:val="20"/>
+          <w:szCs w:val="20"/>
+        </w:rPr>
+      </w:pPr>
+      <w:r>
+        <w:rPr>
+          <w:sz w:val="20"/>
+          <w:szCs w:val="20"/>
+        </w:rPr>
+        <w:t>    scroll-snap-type: y mandatory;</w:t>
+      </w:r>
+    </w:p>
+    <w:p>
+      <w:pPr>
+        <w:rPr>
+          <w:sz w:val="20"/>
+          <w:szCs w:val="20"/>
+        </w:rPr>
+      </w:pPr>
+      <w:r>
+        <w:rPr>
+          <w:sz w:val="20"/>
+          <w:szCs w:val="20"/>
+        </w:rPr>
+        <w:t>    scroll-behavior: smooth;</w:t>
+      </w:r>
+    </w:p>
+    <w:p>
+      <w:pPr>
+        <w:rPr>
+          <w:sz w:val="20"/>
+          <w:szCs w:val="20"/>
+        </w:rPr>
+      </w:pPr>
+      <w:r>
+        <w:rPr>
+          <w:sz w:val="20"/>
+          <w:szCs w:val="20"/>
+        </w:rPr>
+        <w:t>}</w:t>
+      </w:r>
+    </w:p>
+    <w:p>
+      <w:pPr>
+        <w:rPr>
+          <w:sz w:val="20"/>
+          <w:szCs w:val="20"/>
+        </w:rPr>
+      </w:pPr>
+      <w:r>
+        <w:rPr>
+          <w:sz w:val="20"/>
+          <w:szCs w:val="20"/>
+        </w:rPr>
+        <w:t>.</w:t>
+      </w:r>
+      <w:r>
+        <w:rPr>
+          <w:sz w:val="20"/>
+          <w:szCs w:val="20"/>
+        </w:rPr>
+        <w:t>section {</w:t>
+      </w:r>
+    </w:p>
+    <w:p>
+      <w:pPr>
+        <w:rPr>
+          <w:sz w:val="20"/>
+          <w:szCs w:val="20"/>
+        </w:rPr>
+      </w:pPr>
+      <w:r>
+        <w:rPr>
+          <w:sz w:val="20"/>
+          <w:szCs w:val="20"/>
+        </w:rPr>
+        <w:t>    height: 100vh;</w:t>
+      </w:r>
+    </w:p>
+    <w:p>
+      <w:pPr>
+        <w:rPr>
+          <w:sz w:val="20"/>
+          <w:szCs w:val="20"/>
+        </w:rPr>
+      </w:pPr>
+      <w:r>
+        <w:rPr>
+          <w:sz w:val="20"/>
+          <w:szCs w:val="20"/>
+        </w:rPr>
+        <w:t>    scroll-snap-align:center;</w:t>
+      </w:r>
+    </w:p>
+    <w:p>
+      <w:pPr>
+        <w:rPr>
+          <w:sz w:val="20"/>
+          <w:szCs w:val="20"/>
+        </w:rPr>
+      </w:pPr>
+      <w:r>
+        <w:rPr>
+          <w:sz w:val="20"/>
+          <w:szCs w:val="20"/>
+        </w:rPr>
+        <w:t>}</w:t>
+      </w:r>
+    </w:p>
+    <w:p>
+      <w:pPr>
+        <w:rPr>
+          <w:b/>
+          <w:bCs/>
+          <w:sz w:val="24"/>
+          <w:szCs w:val="24"/>
+        </w:rPr>
+      </w:pPr>
+      <w:r>
+        <w:rPr>
+          <w:b/>
+          <w:bCs/>
+          <w:color w:val="4472C4" w:themeColor="accent1"/>
+          <w:sz w:val="24"/>
+          <w:szCs w:val="24"/>
+        </w:rPr>
+        <w:t>Create a Shortcut in Visual Studio Code:</w:t>
+      </w:r>
+    </w:p>
+    <w:p>
+      <w:pPr>
+        <w:rPr>
+          <w:sz w:val="24"/>
+          <w:szCs w:val="24"/>
+        </w:rPr>
+      </w:pPr>
+      <w:r>
+        <w:rPr>
+          <w:sz w:val="24"/>
+          <w:szCs w:val="24"/>
+        </w:rPr>
+        <w:t xml:space="preserve">CTRL + Shift + p </w:t>
+      </w:r>
+      <w:r>
+        <w:rPr>
+          <w:sz w:val="24"/>
+          <w:szCs w:val="24"/>
+        </w:rPr>
+        <w:sym w:font="Wingdings" w:char="F0E0"/>
+      </w:r>
+      <w:r>
+        <w:rPr>
+          <w:sz w:val="24"/>
+          <w:szCs w:val="24"/>
+        </w:rPr>
+        <w:t xml:space="preserve"> type “snippets” then select “Snippets: Configure Snippets” then type and choose “javascriptreact.json”</w:t>
+      </w:r>
+    </w:p>
+    <w:p>
+      <w:pPr>
+        <w:rPr>
+          <w:sz w:val="24"/>
+          <w:szCs w:val="24"/>
+        </w:rPr>
+      </w:pPr>
+      <w:r>
+        <w:rPr>
+          <w:sz w:val="24"/>
+          <w:szCs w:val="24"/>
         </w:rPr>
         <w:t>Copy and Paste this code in the json file:</w:t>
       </w:r>
@@ -467,6 +605,7 @@
           <w:sz w:val="20"/>
           <w:szCs w:val="20"/>
         </w:rPr>
+        <w:lastRenderedPageBreak/>
         <w:t>        "prefix": "fcc",</w:t>
       </w:r>
     </w:p>
@@ -547,7 +686,631 @@
           <w:sz w:val="20"/>
           <w:szCs w:val="20"/>
         </w:rPr>
+        <w:t>            "  )",</w:t>
+      </w:r>
+    </w:p>
+    <w:p>
+      <w:pPr>
+        <w:spacing w:after="0"/>
+        <w:rPr>
+          <w:sz w:val="20"/>
+          <w:szCs w:val="20"/>
+        </w:rPr>
+      </w:pPr>
+      <w:r>
+        <w:rPr>
+          <w:sz w:val="20"/>
+          <w:szCs w:val="20"/>
+        </w:rPr>
+        <w:t>            "}",</w:t>
+      </w:r>
+    </w:p>
+    <w:p>
+      <w:pPr>
+        <w:spacing w:after="0"/>
+        <w:rPr>
+          <w:sz w:val="20"/>
+          <w:szCs w:val="20"/>
+        </w:rPr>
+      </w:pPr>
+      <w:r>
+        <w:rPr>
+          <w:sz w:val="20"/>
+          <w:szCs w:val="20"/>
+        </w:rPr>
+        <w:t>            "",</w:t>
+      </w:r>
+    </w:p>
+    <w:p>
+      <w:pPr>
+        <w:spacing w:after="0"/>
+        <w:rPr>
+          <w:sz w:val="20"/>
+          <w:szCs w:val="20"/>
+        </w:rPr>
+      </w:pPr>
+      <w:r>
+        <w:rPr>
+          <w:sz w:val="20"/>
+          <w:szCs w:val="20"/>
+        </w:rPr>
+        <w:t>            "export default ${1:${TM_FILENAME_BASE/(.)(.*)/${1:/capitalize}${2}/}}"</w:t>
+      </w:r>
+    </w:p>
+    <w:p>
+      <w:pPr>
+        <w:spacing w:after="0"/>
+        <w:rPr>
+          <w:sz w:val="20"/>
+          <w:szCs w:val="20"/>
+        </w:rPr>
+      </w:pPr>
+      <w:r>
+        <w:rPr>
+          <w:sz w:val="20"/>
+          <w:szCs w:val="20"/>
+        </w:rPr>
+        <w:t>        ],</w:t>
+      </w:r>
+    </w:p>
+    <w:p>
+      <w:pPr>
+        <w:spacing w:after="0"/>
+        <w:rPr>
+          <w:sz w:val="20"/>
+          <w:szCs w:val="20"/>
+        </w:rPr>
+      </w:pPr>
+      <w:r>
+        <w:rPr>
+          <w:sz w:val="20"/>
+          <w:szCs w:val="20"/>
+        </w:rPr>
+        <w:t>        "description": "Create an arrow component with css"</w:t>
+      </w:r>
+    </w:p>
+    <w:p>
+      <w:pPr>
+        <w:spacing w:after="0"/>
+        <w:rPr>
+          <w:sz w:val="20"/>
+          <w:szCs w:val="20"/>
+        </w:rPr>
+      </w:pPr>
+      <w:r>
+        <w:rPr>
+          <w:sz w:val="20"/>
+          <w:szCs w:val="20"/>
+        </w:rPr>
+        <w:t>    },</w:t>
+      </w:r>
+    </w:p>
+    <w:p>
+      <w:pPr>
+        <w:spacing w:after="0"/>
+        <w:rPr>
+          <w:sz w:val="20"/>
+          <w:szCs w:val="20"/>
+        </w:rPr>
+      </w:pPr>
+      <w:r>
+        <w:rPr>
+          <w:sz w:val="20"/>
+          <w:szCs w:val="20"/>
+        </w:rPr>
+        <w:t>    "fcs": {</w:t>
+      </w:r>
+    </w:p>
+    <w:p>
+      <w:pPr>
+        <w:spacing w:after="0"/>
+        <w:rPr>
+          <w:sz w:val="20"/>
+          <w:szCs w:val="20"/>
+        </w:rPr>
+      </w:pPr>
+      <w:r>
+        <w:rPr>
+          <w:sz w:val="20"/>
+          <w:szCs w:val="20"/>
+        </w:rPr>
+        <w:t>        "prefix": "fcs",</w:t>
+      </w:r>
+    </w:p>
+    <w:p>
+      <w:pPr>
+        <w:spacing w:after="0"/>
+        <w:rPr>
+          <w:sz w:val="20"/>
+          <w:szCs w:val="20"/>
+        </w:rPr>
+      </w:pPr>
+      <w:r>
+        <w:rPr>
+          <w:sz w:val="20"/>
+          <w:szCs w:val="20"/>
+        </w:rPr>
+        <w:t>        "body": [</w:t>
+      </w:r>
+    </w:p>
+    <w:p>
+      <w:pPr>
+        <w:spacing w:after="0"/>
+        <w:rPr>
+          <w:sz w:val="20"/>
+          <w:szCs w:val="20"/>
+        </w:rPr>
+      </w:pPr>
+      <w:r>
+        <w:rPr>
+          <w:sz w:val="20"/>
+          <w:szCs w:val="20"/>
+        </w:rPr>
+        <w:t>            "import './${TM_FILENAME_BASE/^(.)/${1:/downcase}/}.scss'""""function ${1:${TM_FILENAME_BASE/(.)(.*)/${1:/capitalize}${2}/}}(){",</w:t>
+      </w:r>
+    </w:p>
+    <w:p>
+      <w:pPr>
+        <w:spacing w:after="0"/>
+        <w:rPr>
+          <w:sz w:val="20"/>
+          <w:szCs w:val="20"/>
+        </w:rPr>
+      </w:pPr>
+      <w:r>
+        <w:rPr>
+          <w:sz w:val="20"/>
+          <w:szCs w:val="20"/>
+        </w:rPr>
+        <w:t>            "  return (",</w:t>
+      </w:r>
+    </w:p>
+    <w:p>
+      <w:pPr>
+        <w:spacing w:after="0"/>
+        <w:rPr>
+          <w:sz w:val="20"/>
+          <w:szCs w:val="20"/>
+        </w:rPr>
+      </w:pPr>
+      <w:r>
+        <w:rPr>
+          <w:sz w:val="20"/>
+          <w:szCs w:val="20"/>
+        </w:rPr>
+        <w:t>            "    &lt;div className='${TM_FILENAME_BASE/^(.)/${1:/downcase}/}'&gt;${1:${TM_FILENAME_BASE/(.)(.*)/${1:/capitalize}${2}/}}&lt;/div&gt;",</w:t>
+      </w:r>
+    </w:p>
+    <w:p>
+      <w:pPr>
+        <w:spacing w:after="0"/>
+        <w:rPr>
+          <w:sz w:val="20"/>
+          <w:szCs w:val="20"/>
+        </w:rPr>
+      </w:pPr>
+      <w:r>
+        <w:rPr>
+          <w:sz w:val="20"/>
+          <w:szCs w:val="20"/>
+        </w:rPr>
+        <w:t>            "  )",</w:t>
+      </w:r>
+    </w:p>
+    <w:p>
+      <w:pPr>
+        <w:spacing w:after="0"/>
+        <w:rPr>
+          <w:sz w:val="20"/>
+          <w:szCs w:val="20"/>
+        </w:rPr>
+      </w:pPr>
+      <w:r>
+        <w:rPr>
+          <w:sz w:val="20"/>
+          <w:szCs w:val="20"/>
+        </w:rPr>
+        <w:t>            "}",</w:t>
+      </w:r>
+    </w:p>
+    <w:p>
+      <w:pPr>
+        <w:spacing w:after="0"/>
+        <w:rPr>
+          <w:sz w:val="20"/>
+          <w:szCs w:val="20"/>
+        </w:rPr>
+      </w:pPr>
+      <w:r>
+        <w:rPr>
+          <w:sz w:val="20"/>
+          <w:szCs w:val="20"/>
+        </w:rPr>
+        <w:t>            "",</w:t>
+      </w:r>
+    </w:p>
+    <w:p>
+      <w:pPr>
+        <w:spacing w:after="0"/>
+        <w:rPr>
+          <w:sz w:val="20"/>
+          <w:szCs w:val="20"/>
+        </w:rPr>
+      </w:pPr>
+      <w:r>
+        <w:rPr>
+          <w:sz w:val="20"/>
+          <w:szCs w:val="20"/>
+        </w:rPr>
+        <w:t>            "export default ${1:${TM_FILENAME_BASE/(.)(.*)/${1:/capitalize}${2}/}}"</w:t>
+      </w:r>
+    </w:p>
+    <w:p>
+      <w:pPr>
+        <w:spacing w:after="0"/>
+        <w:rPr>
+          <w:sz w:val="20"/>
+          <w:szCs w:val="20"/>
+        </w:rPr>
+      </w:pPr>
+      <w:r>
+        <w:rPr>
+          <w:sz w:val="20"/>
+          <w:szCs w:val="20"/>
+        </w:rPr>
+        <w:t>        ],</w:t>
+      </w:r>
+    </w:p>
+    <w:p>
+      <w:pPr>
+        <w:spacing w:after="0"/>
+        <w:rPr>
+          <w:sz w:val="20"/>
+          <w:szCs w:val="20"/>
+        </w:rPr>
+      </w:pPr>
+      <w:r>
+        <w:rPr>
+          <w:sz w:val="20"/>
+          <w:szCs w:val="20"/>
+        </w:rPr>
+        <w:t>        "description": "Create a functional component with Sass"</w:t>
+      </w:r>
+    </w:p>
+    <w:p>
+      <w:pPr>
+        <w:spacing w:after="0"/>
+        <w:rPr>
+          <w:sz w:val="20"/>
+          <w:szCs w:val="20"/>
+        </w:rPr>
+      </w:pPr>
+      <w:r>
+        <w:rPr>
+          <w:sz w:val="20"/>
+          <w:szCs w:val="20"/>
+        </w:rPr>
+        <w:t>    },</w:t>
+      </w:r>
+    </w:p>
+    <w:p>
+      <w:pPr>
+        <w:spacing w:after="0"/>
+        <w:rPr>
+          <w:sz w:val="20"/>
+          <w:szCs w:val="20"/>
+        </w:rPr>
+      </w:pPr>
+      <w:r>
+        <w:rPr>
+          <w:sz w:val="20"/>
+          <w:szCs w:val="20"/>
+        </w:rPr>
+        <w:t>    "acs": {</w:t>
+      </w:r>
+    </w:p>
+    <w:p>
+      <w:pPr>
+        <w:spacing w:after="0"/>
+        <w:rPr>
+          <w:sz w:val="20"/>
+          <w:szCs w:val="20"/>
+        </w:rPr>
+      </w:pPr>
+      <w:r>
+        <w:rPr>
+          <w:sz w:val="20"/>
+          <w:szCs w:val="20"/>
+        </w:rPr>
+        <w:t>        "prefix": "acs",</w:t>
+      </w:r>
+    </w:p>
+    <w:p>
+      <w:pPr>
+        <w:spacing w:after="0"/>
+        <w:rPr>
+          <w:sz w:val="20"/>
+          <w:szCs w:val="20"/>
+        </w:rPr>
+      </w:pPr>
+      <w:r>
+        <w:rPr>
+          <w:sz w:val="20"/>
+          <w:szCs w:val="20"/>
+        </w:rPr>
+        <w:t>        "body": [</w:t>
+      </w:r>
+    </w:p>
+    <w:p>
+      <w:pPr>
+        <w:spacing w:after="0"/>
+        <w:rPr>
+          <w:sz w:val="20"/>
+          <w:szCs w:val="20"/>
+        </w:rPr>
+      </w:pPr>
+      <w:r>
+        <w:rPr>
+          <w:sz w:val="20"/>
+          <w:szCs w:val="20"/>
+        </w:rPr>
+        <w:t>            "import './${TM_FILENAME_BASE/^(.)/${1:/downcase}/}.scss'""""const ${1:${TM_FILENAME_BASE/(.)(.*)/${1:/capitalize}${2}/}} = () =&gt; {",</w:t>
+      </w:r>
+    </w:p>
+    <w:p>
+      <w:pPr>
+        <w:spacing w:after="0"/>
+        <w:rPr>
+          <w:sz w:val="20"/>
+          <w:szCs w:val="20"/>
+        </w:rPr>
+      </w:pPr>
+      <w:r>
+        <w:rPr>
+          <w:sz w:val="20"/>
+          <w:szCs w:val="20"/>
+        </w:rPr>
+        <w:t>            "  return (",</w:t>
+      </w:r>
+    </w:p>
+    <w:p>
+      <w:pPr>
+        <w:spacing w:after="0"/>
+        <w:rPr>
+          <w:sz w:val="20"/>
+          <w:szCs w:val="20"/>
+        </w:rPr>
+      </w:pPr>
+      <w:r>
+        <w:rPr>
+          <w:sz w:val="20"/>
+          <w:szCs w:val="20"/>
+        </w:rPr>
+        <w:t>            "    &lt;div className='${TM_FILENAME_BASE/^(.)/${1:/downcase}/}'&gt;${1:${TM_FILENAME_BASE/(.)(.*)/${1:/capitalize}${2}/}}&lt;/div&gt;",</w:t>
+      </w:r>
+    </w:p>
+    <w:p>
+      <w:pPr>
+        <w:spacing w:after="0"/>
+        <w:rPr>
+          <w:sz w:val="20"/>
+          <w:szCs w:val="20"/>
+        </w:rPr>
+      </w:pPr>
+      <w:r>
+        <w:rPr>
+          <w:sz w:val="20"/>
+          <w:szCs w:val="20"/>
+        </w:rPr>
+        <w:t>            "  )",</w:t>
+      </w:r>
+    </w:p>
+    <w:p>
+      <w:pPr>
+        <w:spacing w:after="0"/>
+        <w:rPr>
+          <w:sz w:val="20"/>
+          <w:szCs w:val="20"/>
+        </w:rPr>
+      </w:pPr>
+      <w:r>
+        <w:rPr>
+          <w:sz w:val="20"/>
+          <w:szCs w:val="20"/>
+        </w:rPr>
+        <w:t>            "}",</w:t>
+      </w:r>
+    </w:p>
+    <w:p>
+      <w:pPr>
+        <w:spacing w:after="0"/>
+        <w:rPr>
+          <w:sz w:val="20"/>
+          <w:szCs w:val="20"/>
+        </w:rPr>
+      </w:pPr>
+      <w:r>
+        <w:rPr>
+          <w:sz w:val="20"/>
+          <w:szCs w:val="20"/>
+        </w:rPr>
+        <w:t>            "",</w:t>
+      </w:r>
+    </w:p>
+    <w:p>
+      <w:pPr>
+        <w:spacing w:after="0"/>
+        <w:rPr>
+          <w:sz w:val="20"/>
+          <w:szCs w:val="20"/>
+        </w:rPr>
+      </w:pPr>
+      <w:r>
+        <w:rPr>
+          <w:sz w:val="20"/>
+          <w:szCs w:val="20"/>
+        </w:rPr>
+        <w:t>            "export default ${1:${TM_FILENAME_BASE/(.)(.*)/${1:/capitalize}${2}/}}"</w:t>
+      </w:r>
+    </w:p>
+    <w:p>
+      <w:pPr>
+        <w:spacing w:after="0"/>
+        <w:rPr>
+          <w:sz w:val="20"/>
+          <w:szCs w:val="20"/>
+        </w:rPr>
+      </w:pPr>
+      <w:r>
+        <w:rPr>
+          <w:sz w:val="20"/>
+          <w:szCs w:val="20"/>
+        </w:rPr>
+        <w:t>        ],</w:t>
+      </w:r>
+    </w:p>
+    <w:p>
+      <w:pPr>
+        <w:spacing w:after="0"/>
+        <w:rPr>
+          <w:sz w:val="20"/>
+          <w:szCs w:val="20"/>
+        </w:rPr>
+      </w:pPr>
+      <w:r>
+        <w:rPr>
+          <w:sz w:val="20"/>
+          <w:szCs w:val="20"/>
+        </w:rPr>
+        <w:t>        "description": "Create an arrow component with Sass"</w:t>
+      </w:r>
+    </w:p>
+    <w:p>
+      <w:pPr>
+        <w:spacing w:after="0"/>
+        <w:rPr>
+          <w:sz w:val="20"/>
+          <w:szCs w:val="20"/>
+        </w:rPr>
+      </w:pPr>
+      <w:r>
+        <w:rPr>
+          <w:sz w:val="20"/>
+          <w:szCs w:val="20"/>
+        </w:rPr>
+        <w:t>    },</w:t>
+      </w:r>
+    </w:p>
+    <w:p>
+      <w:pPr>
+        <w:spacing w:after="0"/>
+        <w:rPr>
+          <w:sz w:val="20"/>
+          <w:szCs w:val="20"/>
+        </w:rPr>
+      </w:pPr>
+      <w:r>
+        <w:rPr>
+          <w:sz w:val="20"/>
+          <w:szCs w:val="20"/>
+        </w:rPr>
+        <w:t>    "comp": {</w:t>
+      </w:r>
+    </w:p>
+    <w:p>
+      <w:pPr>
+        <w:spacing w:after="0"/>
+        <w:rPr>
+          <w:sz w:val="20"/>
+          <w:szCs w:val="20"/>
+        </w:rPr>
+      </w:pPr>
+      <w:r>
+        <w:rPr>
+          <w:sz w:val="20"/>
+          <w:szCs w:val="20"/>
+        </w:rPr>
+        <w:t>        "prefix": "comp",</w:t>
+      </w:r>
+    </w:p>
+    <w:p>
+      <w:pPr>
+        <w:spacing w:after="0"/>
+        <w:rPr>
+          <w:sz w:val="20"/>
+          <w:szCs w:val="20"/>
+        </w:rPr>
+      </w:pPr>
+      <w:r>
+        <w:rPr>
+          <w:sz w:val="20"/>
+          <w:szCs w:val="20"/>
+        </w:rPr>
+        <w:t>        "body": [</w:t>
+      </w:r>
+    </w:p>
+    <w:p>
+      <w:pPr>
+        <w:spacing w:after="0"/>
+        <w:rPr>
+          <w:sz w:val="20"/>
+          <w:szCs w:val="20"/>
+        </w:rPr>
+      </w:pPr>
+      <w:r>
+        <w:rPr>
+          <w:sz w:val="20"/>
+          <w:szCs w:val="20"/>
+        </w:rPr>
         <w:lastRenderedPageBreak/>
+        <w:t>            "const ${1:${TM_FILENAME_BASE/(.)(.*)/${1:/capitalize}${2}/}} = () =&gt; {",</w:t>
+      </w:r>
+    </w:p>
+    <w:p>
+      <w:pPr>
+        <w:spacing w:after="0"/>
+        <w:rPr>
+          <w:sz w:val="20"/>
+          <w:szCs w:val="20"/>
+        </w:rPr>
+      </w:pPr>
+      <w:r>
+        <w:rPr>
+          <w:sz w:val="20"/>
+          <w:szCs w:val="20"/>
+        </w:rPr>
+        <w:t>            "  return (",</w:t>
+      </w:r>
+    </w:p>
+    <w:p>
+      <w:pPr>
+        <w:spacing w:after="0"/>
+        <w:rPr>
+          <w:sz w:val="20"/>
+          <w:szCs w:val="20"/>
+        </w:rPr>
+      </w:pPr>
+      <w:r>
+        <w:rPr>
+          <w:sz w:val="20"/>
+          <w:szCs w:val="20"/>
+        </w:rPr>
+        <w:t>            "    &lt;div&gt;${1:${TM_FILENAME_BASE/(.)(.*)/${1:/capitalize}${2}/}}&lt;/div&gt;",</w:t>
+      </w:r>
+    </w:p>
+    <w:p>
+      <w:pPr>
+        <w:spacing w:after="0"/>
+        <w:rPr>
+          <w:sz w:val="20"/>
+          <w:szCs w:val="20"/>
+        </w:rPr>
+      </w:pPr>
+      <w:r>
+        <w:rPr>
+          <w:sz w:val="20"/>
+          <w:szCs w:val="20"/>
+        </w:rPr>
         <w:t>            "  )",</w:t>
       </w:r>
     </w:p>
@@ -580,631 +1343,6 @@
           <w:sz w:val="20"/>
           <w:szCs w:val="20"/>
         </w:rPr>
-        <w:t>            "",</w:t>
-      </w:r>
-    </w:p>
-    <w:p>
-      <w:pPr>
-        <w:spacing w:after="0"/>
-        <w:rPr>
-          <w:sz w:val="20"/>
-          <w:szCs w:val="20"/>
-        </w:rPr>
-      </w:pPr>
-      <w:r>
-        <w:rPr>
-          <w:sz w:val="20"/>
-          <w:szCs w:val="20"/>
-        </w:rPr>
-        <w:t>            "export default ${1:${TM_FILENAME_BASE/(.)(.*)/${1:/capitalize}${2}/}}"</w:t>
-      </w:r>
-    </w:p>
-    <w:p>
-      <w:pPr>
-        <w:spacing w:after="0"/>
-        <w:rPr>
-          <w:sz w:val="20"/>
-          <w:szCs w:val="20"/>
-        </w:rPr>
-      </w:pPr>
-      <w:r>
-        <w:rPr>
-          <w:sz w:val="20"/>
-          <w:szCs w:val="20"/>
-        </w:rPr>
-        <w:t>        ],</w:t>
-      </w:r>
-    </w:p>
-    <w:p>
-      <w:pPr>
-        <w:spacing w:after="0"/>
-        <w:rPr>
-          <w:sz w:val="20"/>
-          <w:szCs w:val="20"/>
-        </w:rPr>
-      </w:pPr>
-      <w:r>
-        <w:rPr>
-          <w:sz w:val="20"/>
-          <w:szCs w:val="20"/>
-        </w:rPr>
-        <w:t>        "description": "Create an arrow component with css"</w:t>
-      </w:r>
-    </w:p>
-    <w:p>
-      <w:pPr>
-        <w:spacing w:after="0"/>
-        <w:rPr>
-          <w:sz w:val="20"/>
-          <w:szCs w:val="20"/>
-        </w:rPr>
-      </w:pPr>
-      <w:r>
-        <w:rPr>
-          <w:sz w:val="20"/>
-          <w:szCs w:val="20"/>
-        </w:rPr>
-        <w:t>    },</w:t>
-      </w:r>
-    </w:p>
-    <w:p>
-      <w:pPr>
-        <w:spacing w:after="0"/>
-        <w:rPr>
-          <w:sz w:val="20"/>
-          <w:szCs w:val="20"/>
-        </w:rPr>
-      </w:pPr>
-      <w:r>
-        <w:rPr>
-          <w:sz w:val="20"/>
-          <w:szCs w:val="20"/>
-        </w:rPr>
-        <w:t>    "fcs": {</w:t>
-      </w:r>
-    </w:p>
-    <w:p>
-      <w:pPr>
-        <w:spacing w:after="0"/>
-        <w:rPr>
-          <w:sz w:val="20"/>
-          <w:szCs w:val="20"/>
-        </w:rPr>
-      </w:pPr>
-      <w:r>
-        <w:rPr>
-          <w:sz w:val="20"/>
-          <w:szCs w:val="20"/>
-        </w:rPr>
-        <w:t>        "prefix": "fcs",</w:t>
-      </w:r>
-    </w:p>
-    <w:p>
-      <w:pPr>
-        <w:spacing w:after="0"/>
-        <w:rPr>
-          <w:sz w:val="20"/>
-          <w:szCs w:val="20"/>
-        </w:rPr>
-      </w:pPr>
-      <w:r>
-        <w:rPr>
-          <w:sz w:val="20"/>
-          <w:szCs w:val="20"/>
-        </w:rPr>
-        <w:t>        "body": [</w:t>
-      </w:r>
-    </w:p>
-    <w:p>
-      <w:pPr>
-        <w:spacing w:after="0"/>
-        <w:rPr>
-          <w:sz w:val="20"/>
-          <w:szCs w:val="20"/>
-        </w:rPr>
-      </w:pPr>
-      <w:r>
-        <w:rPr>
-          <w:sz w:val="20"/>
-          <w:szCs w:val="20"/>
-        </w:rPr>
-        <w:t>            "import './${TM_FILENAME_BASE/^(.)/${1:/downcase}/}.scss'""""function ${1:${TM_FILENAME_BASE/(.)(.*)/${1:/capitalize}${2}/}}(){",</w:t>
-      </w:r>
-    </w:p>
-    <w:p>
-      <w:pPr>
-        <w:spacing w:after="0"/>
-        <w:rPr>
-          <w:sz w:val="20"/>
-          <w:szCs w:val="20"/>
-        </w:rPr>
-      </w:pPr>
-      <w:r>
-        <w:rPr>
-          <w:sz w:val="20"/>
-          <w:szCs w:val="20"/>
-        </w:rPr>
-        <w:t>            "  return (",</w:t>
-      </w:r>
-    </w:p>
-    <w:p>
-      <w:pPr>
-        <w:spacing w:after="0"/>
-        <w:rPr>
-          <w:sz w:val="20"/>
-          <w:szCs w:val="20"/>
-        </w:rPr>
-      </w:pPr>
-      <w:r>
-        <w:rPr>
-          <w:sz w:val="20"/>
-          <w:szCs w:val="20"/>
-        </w:rPr>
-        <w:t>            "    &lt;div className='${TM_FILENAME_BASE/^(.)/${1:/downcase}/}'&gt;${1:${TM_FILENAME_BASE/(.)(.*)/${1:/capitalize}${2}/}}&lt;/div&gt;",</w:t>
-      </w:r>
-    </w:p>
-    <w:p>
-      <w:pPr>
-        <w:spacing w:after="0"/>
-        <w:rPr>
-          <w:sz w:val="20"/>
-          <w:szCs w:val="20"/>
-        </w:rPr>
-      </w:pPr>
-      <w:r>
-        <w:rPr>
-          <w:sz w:val="20"/>
-          <w:szCs w:val="20"/>
-        </w:rPr>
-        <w:t>            "  )",</w:t>
-      </w:r>
-    </w:p>
-    <w:p>
-      <w:pPr>
-        <w:spacing w:after="0"/>
-        <w:rPr>
-          <w:sz w:val="20"/>
-          <w:szCs w:val="20"/>
-        </w:rPr>
-      </w:pPr>
-      <w:r>
-        <w:rPr>
-          <w:sz w:val="20"/>
-          <w:szCs w:val="20"/>
-        </w:rPr>
-        <w:t>            "}",</w:t>
-      </w:r>
-    </w:p>
-    <w:p>
-      <w:pPr>
-        <w:spacing w:after="0"/>
-        <w:rPr>
-          <w:sz w:val="20"/>
-          <w:szCs w:val="20"/>
-        </w:rPr>
-      </w:pPr>
-      <w:r>
-        <w:rPr>
-          <w:sz w:val="20"/>
-          <w:szCs w:val="20"/>
-        </w:rPr>
-        <w:t>            "",</w:t>
-      </w:r>
-    </w:p>
-    <w:p>
-      <w:pPr>
-        <w:spacing w:after="0"/>
-        <w:rPr>
-          <w:sz w:val="20"/>
-          <w:szCs w:val="20"/>
-        </w:rPr>
-      </w:pPr>
-      <w:r>
-        <w:rPr>
-          <w:sz w:val="20"/>
-          <w:szCs w:val="20"/>
-        </w:rPr>
-        <w:t>            "export default ${1:${TM_FILENAME_BASE/(.)(.*)/${1:/capitalize}${2}/}}"</w:t>
-      </w:r>
-    </w:p>
-    <w:p>
-      <w:pPr>
-        <w:spacing w:after="0"/>
-        <w:rPr>
-          <w:sz w:val="20"/>
-          <w:szCs w:val="20"/>
-        </w:rPr>
-      </w:pPr>
-      <w:r>
-        <w:rPr>
-          <w:sz w:val="20"/>
-          <w:szCs w:val="20"/>
-        </w:rPr>
-        <w:t>        ],</w:t>
-      </w:r>
-    </w:p>
-    <w:p>
-      <w:pPr>
-        <w:spacing w:after="0"/>
-        <w:rPr>
-          <w:sz w:val="20"/>
-          <w:szCs w:val="20"/>
-        </w:rPr>
-      </w:pPr>
-      <w:r>
-        <w:rPr>
-          <w:sz w:val="20"/>
-          <w:szCs w:val="20"/>
-        </w:rPr>
-        <w:t>        "description": "Create a functional component with Sass"</w:t>
-      </w:r>
-    </w:p>
-    <w:p>
-      <w:pPr>
-        <w:spacing w:after="0"/>
-        <w:rPr>
-          <w:sz w:val="20"/>
-          <w:szCs w:val="20"/>
-        </w:rPr>
-      </w:pPr>
-      <w:r>
-        <w:rPr>
-          <w:sz w:val="20"/>
-          <w:szCs w:val="20"/>
-        </w:rPr>
-        <w:t>    },</w:t>
-      </w:r>
-    </w:p>
-    <w:p>
-      <w:pPr>
-        <w:spacing w:after="0"/>
-        <w:rPr>
-          <w:sz w:val="20"/>
-          <w:szCs w:val="20"/>
-        </w:rPr>
-      </w:pPr>
-      <w:r>
-        <w:rPr>
-          <w:sz w:val="20"/>
-          <w:szCs w:val="20"/>
-        </w:rPr>
-        <w:t>    "acs": {</w:t>
-      </w:r>
-    </w:p>
-    <w:p>
-      <w:pPr>
-        <w:spacing w:after="0"/>
-        <w:rPr>
-          <w:sz w:val="20"/>
-          <w:szCs w:val="20"/>
-        </w:rPr>
-      </w:pPr>
-      <w:r>
-        <w:rPr>
-          <w:sz w:val="20"/>
-          <w:szCs w:val="20"/>
-        </w:rPr>
-        <w:t>        "prefix": "acs",</w:t>
-      </w:r>
-    </w:p>
-    <w:p>
-      <w:pPr>
-        <w:spacing w:after="0"/>
-        <w:rPr>
-          <w:sz w:val="20"/>
-          <w:szCs w:val="20"/>
-        </w:rPr>
-      </w:pPr>
-      <w:r>
-        <w:rPr>
-          <w:sz w:val="20"/>
-          <w:szCs w:val="20"/>
-        </w:rPr>
-        <w:t>        "body": [</w:t>
-      </w:r>
-    </w:p>
-    <w:p>
-      <w:pPr>
-        <w:spacing w:after="0"/>
-        <w:rPr>
-          <w:sz w:val="20"/>
-          <w:szCs w:val="20"/>
-        </w:rPr>
-      </w:pPr>
-      <w:r>
-        <w:rPr>
-          <w:sz w:val="20"/>
-          <w:szCs w:val="20"/>
-        </w:rPr>
-        <w:t>            "import './${TM_FILENAME_BASE/^(.)/${1:/downcase}/}.scss'""""const ${1:${TM_FILENAME_BASE/(.)(.*)/${1:/capitalize}${2}/}} = () =&gt; {",</w:t>
-      </w:r>
-    </w:p>
-    <w:p>
-      <w:pPr>
-        <w:spacing w:after="0"/>
-        <w:rPr>
-          <w:sz w:val="20"/>
-          <w:szCs w:val="20"/>
-        </w:rPr>
-      </w:pPr>
-      <w:r>
-        <w:rPr>
-          <w:sz w:val="20"/>
-          <w:szCs w:val="20"/>
-        </w:rPr>
-        <w:t>            "  return (",</w:t>
-      </w:r>
-    </w:p>
-    <w:p>
-      <w:pPr>
-        <w:spacing w:after="0"/>
-        <w:rPr>
-          <w:sz w:val="20"/>
-          <w:szCs w:val="20"/>
-        </w:rPr>
-      </w:pPr>
-      <w:r>
-        <w:rPr>
-          <w:sz w:val="20"/>
-          <w:szCs w:val="20"/>
-        </w:rPr>
-        <w:t>            "    &lt;div className='${TM_FILENAME_BASE/^(.)/${1:/downcase}/}'&gt;${1:${TM_FILENAME_BASE/(.)(.*)/${1:/capitalize}${2}/}}&lt;/div&gt;",</w:t>
-      </w:r>
-    </w:p>
-    <w:p>
-      <w:pPr>
-        <w:spacing w:after="0"/>
-        <w:rPr>
-          <w:sz w:val="20"/>
-          <w:szCs w:val="20"/>
-        </w:rPr>
-      </w:pPr>
-      <w:r>
-        <w:rPr>
-          <w:sz w:val="20"/>
-          <w:szCs w:val="20"/>
-        </w:rPr>
-        <w:t>            "  )",</w:t>
-      </w:r>
-    </w:p>
-    <w:p>
-      <w:pPr>
-        <w:spacing w:after="0"/>
-        <w:rPr>
-          <w:sz w:val="20"/>
-          <w:szCs w:val="20"/>
-        </w:rPr>
-      </w:pPr>
-      <w:r>
-        <w:rPr>
-          <w:sz w:val="20"/>
-          <w:szCs w:val="20"/>
-        </w:rPr>
-        <w:t>            "}",</w:t>
-      </w:r>
-    </w:p>
-    <w:p>
-      <w:pPr>
-        <w:spacing w:after="0"/>
-        <w:rPr>
-          <w:sz w:val="20"/>
-          <w:szCs w:val="20"/>
-        </w:rPr>
-      </w:pPr>
-      <w:r>
-        <w:rPr>
-          <w:sz w:val="20"/>
-          <w:szCs w:val="20"/>
-        </w:rPr>
-        <w:t>            "",</w:t>
-      </w:r>
-    </w:p>
-    <w:p>
-      <w:pPr>
-        <w:spacing w:after="0"/>
-        <w:rPr>
-          <w:sz w:val="20"/>
-          <w:szCs w:val="20"/>
-        </w:rPr>
-      </w:pPr>
-      <w:r>
-        <w:rPr>
-          <w:sz w:val="20"/>
-          <w:szCs w:val="20"/>
-        </w:rPr>
-        <w:t>            "export default ${1:${TM_FILENAME_BASE/(.)(.*)/${1:/capitalize}${2}/}}"</w:t>
-      </w:r>
-    </w:p>
-    <w:p>
-      <w:pPr>
-        <w:spacing w:after="0"/>
-        <w:rPr>
-          <w:sz w:val="20"/>
-          <w:szCs w:val="20"/>
-        </w:rPr>
-      </w:pPr>
-      <w:r>
-        <w:rPr>
-          <w:sz w:val="20"/>
-          <w:szCs w:val="20"/>
-        </w:rPr>
-        <w:t>        ],</w:t>
-      </w:r>
-    </w:p>
-    <w:p>
-      <w:pPr>
-        <w:spacing w:after="0"/>
-        <w:rPr>
-          <w:sz w:val="20"/>
-          <w:szCs w:val="20"/>
-        </w:rPr>
-      </w:pPr>
-      <w:r>
-        <w:rPr>
-          <w:sz w:val="20"/>
-          <w:szCs w:val="20"/>
-        </w:rPr>
-        <w:t>        "description": "Create an arrow component with Sass"</w:t>
-      </w:r>
-    </w:p>
-    <w:p>
-      <w:pPr>
-        <w:spacing w:after="0"/>
-        <w:rPr>
-          <w:sz w:val="20"/>
-          <w:szCs w:val="20"/>
-        </w:rPr>
-      </w:pPr>
-      <w:r>
-        <w:rPr>
-          <w:sz w:val="20"/>
-          <w:szCs w:val="20"/>
-        </w:rPr>
-        <w:t>    },</w:t>
-      </w:r>
-    </w:p>
-    <w:p>
-      <w:pPr>
-        <w:spacing w:after="0"/>
-        <w:rPr>
-          <w:sz w:val="20"/>
-          <w:szCs w:val="20"/>
-        </w:rPr>
-      </w:pPr>
-      <w:r>
-        <w:rPr>
-          <w:sz w:val="20"/>
-          <w:szCs w:val="20"/>
-        </w:rPr>
-        <w:t>    "comp": {</w:t>
-      </w:r>
-    </w:p>
-    <w:p>
-      <w:pPr>
-        <w:spacing w:after="0"/>
-        <w:rPr>
-          <w:sz w:val="20"/>
-          <w:szCs w:val="20"/>
-        </w:rPr>
-      </w:pPr>
-      <w:r>
-        <w:rPr>
-          <w:sz w:val="20"/>
-          <w:szCs w:val="20"/>
-        </w:rPr>
-        <w:t>        "prefix": "comp",</w:t>
-      </w:r>
-    </w:p>
-    <w:p>
-      <w:pPr>
-        <w:spacing w:after="0"/>
-        <w:rPr>
-          <w:sz w:val="20"/>
-          <w:szCs w:val="20"/>
-        </w:rPr>
-      </w:pPr>
-      <w:r>
-        <w:rPr>
-          <w:sz w:val="20"/>
-          <w:szCs w:val="20"/>
-        </w:rPr>
-        <w:t>        "body": [</w:t>
-      </w:r>
-    </w:p>
-    <w:p>
-      <w:pPr>
-        <w:spacing w:after="0"/>
-        <w:rPr>
-          <w:sz w:val="20"/>
-          <w:szCs w:val="20"/>
-        </w:rPr>
-      </w:pPr>
-      <w:r>
-        <w:rPr>
-          <w:sz w:val="20"/>
-          <w:szCs w:val="20"/>
-        </w:rPr>
-        <w:t>            "const ${1:${TM_FILENAME_BASE/(.)(.*)/${1:/capitalize}${2}/}} = () =&gt; {",</w:t>
-      </w:r>
-    </w:p>
-    <w:p>
-      <w:pPr>
-        <w:spacing w:after="0"/>
-        <w:rPr>
-          <w:sz w:val="20"/>
-          <w:szCs w:val="20"/>
-        </w:rPr>
-      </w:pPr>
-      <w:r>
-        <w:rPr>
-          <w:sz w:val="20"/>
-          <w:szCs w:val="20"/>
-        </w:rPr>
-        <w:t>            "  return (",</w:t>
-      </w:r>
-    </w:p>
-    <w:p>
-      <w:pPr>
-        <w:spacing w:after="0"/>
-        <w:rPr>
-          <w:sz w:val="20"/>
-          <w:szCs w:val="20"/>
-        </w:rPr>
-      </w:pPr>
-      <w:r>
-        <w:rPr>
-          <w:sz w:val="20"/>
-          <w:szCs w:val="20"/>
-        </w:rPr>
-        <w:t>            "    &lt;div&gt;${1:${TM_FILENAME_BASE/(.)(.*)/${1:/capitalize}${2}/}}&lt;/div&gt;",</w:t>
-      </w:r>
-    </w:p>
-    <w:p>
-      <w:pPr>
-        <w:spacing w:after="0"/>
-        <w:rPr>
-          <w:sz w:val="20"/>
-          <w:szCs w:val="20"/>
-        </w:rPr>
-      </w:pPr>
-      <w:r>
-        <w:rPr>
-          <w:sz w:val="20"/>
-          <w:szCs w:val="20"/>
-        </w:rPr>
-        <w:t>            "  )",</w:t>
-      </w:r>
-    </w:p>
-    <w:p>
-      <w:pPr>
-        <w:spacing w:after="0"/>
-        <w:rPr>
-          <w:sz w:val="20"/>
-          <w:szCs w:val="20"/>
-        </w:rPr>
-      </w:pPr>
-      <w:r>
-        <w:rPr>
-          <w:sz w:val="20"/>
-          <w:szCs w:val="20"/>
-        </w:rPr>
-        <w:t>            "}",</w:t>
-      </w:r>
-    </w:p>
-    <w:p>
-      <w:pPr>
-        <w:spacing w:after="0"/>
-        <w:rPr>
-          <w:sz w:val="20"/>
-          <w:szCs w:val="20"/>
-        </w:rPr>
-      </w:pPr>
-      <w:r>
-        <w:rPr>
-          <w:sz w:val="20"/>
-          <w:szCs w:val="20"/>
-        </w:rPr>
-        <w:lastRenderedPageBreak/>
         <w:t>            "",</w:t>
       </w:r>
     </w:p>
@@ -1584,101 +1722,80 @@
           <w:sz w:val="24"/>
           <w:szCs w:val="24"/>
         </w:rPr>
-        <w:t xml:space="preserve">nstall: </w:t>
-      </w:r>
-      <w:r>
+        <w:t>nstall: npm install -g gltf-pipeline</w:t>
+      </w:r>
+    </w:p>
+    <w:p>
+      <w:pPr>
         <w:rPr>
           <w:sz w:val="24"/>
           <w:szCs w:val="24"/>
         </w:rPr>
-        <w:t>npm install -g gltf-pipeline</w:t>
-      </w:r>
-    </w:p>
-    <w:p>
-      <w:pPr>
+      </w:pPr>
+      <w:r>
         <w:rPr>
           <w:sz w:val="24"/>
           <w:szCs w:val="24"/>
         </w:rPr>
-      </w:pPr>
+        <w:t>C</w:t>
+      </w:r>
       <w:r>
         <w:rPr>
           <w:sz w:val="24"/>
           <w:szCs w:val="24"/>
         </w:rPr>
-        <w:t>C</w:t>
-      </w:r>
-      <w:r>
+        <w:t>reate glb file from gltf type: gltf-pipeline -i scene.gltf -b</w:t>
+      </w:r>
+    </w:p>
+    <w:p>
+      <w:pPr>
         <w:rPr>
           <w:sz w:val="24"/>
           <w:szCs w:val="24"/>
         </w:rPr>
-        <w:t xml:space="preserve">reate glb file from gltf type: </w:t>
-      </w:r>
+      </w:pPr>
       <w:r>
         <w:rPr>
           <w:sz w:val="24"/>
           <w:szCs w:val="24"/>
         </w:rPr>
-        <w:t>gltf-pipeline -i scene.gltf -b</w:t>
-      </w:r>
-    </w:p>
-    <w:p>
-      <w:pPr>
+        <w:t>C</w:t>
+      </w:r>
+      <w:r>
         <w:rPr>
           <w:sz w:val="24"/>
           <w:szCs w:val="24"/>
         </w:rPr>
-      </w:pPr>
-      <w:r>
+        <w:t>onvert glb to jsx type: npx gltfjsx car.glb</w:t>
+      </w:r>
+    </w:p>
+    <w:p>
+      <w:pPr>
         <w:rPr>
           <w:sz w:val="24"/>
           <w:szCs w:val="24"/>
         </w:rPr>
-        <w:t>C</w:t>
-      </w:r>
+      </w:pPr>
       <w:r>
         <w:rPr>
           <w:sz w:val="24"/>
           <w:szCs w:val="24"/>
         </w:rPr>
-        <w:t xml:space="preserve">onvert glb to jsx type: </w:t>
-      </w:r>
-      <w:r>
+        <w:t>Create a folder and copy the new jsx file in that folder and unpdate the link to .gld file</w:t>
+      </w:r>
+    </w:p>
+    <w:p>
+      <w:pPr>
         <w:rPr>
           <w:sz w:val="24"/>
           <w:szCs w:val="24"/>
         </w:rPr>
-        <w:t>npx gltfjsx car.glb</w:t>
-      </w:r>
-    </w:p>
-    <w:p>
-      <w:pPr>
+      </w:pPr>
+      <w:r>
         <w:rPr>
           <w:sz w:val="24"/>
           <w:szCs w:val="24"/>
         </w:rPr>
-      </w:pPr>
-      <w:r>
-        <w:rPr>
-          <w:sz w:val="24"/>
-          <w:szCs w:val="24"/>
-        </w:rPr>
-        <w:t>Create a folder and copy the new jsx file in that folder and unpdate the link to .gld file</w:t>
-      </w:r>
-    </w:p>
-    <w:p>
-      <w:pPr>
-        <w:rPr>
-          <w:sz w:val="24"/>
-          <w:szCs w:val="24"/>
-        </w:rPr>
-      </w:pPr>
-      <w:r>
-        <w:rPr>
-          <w:sz w:val="24"/>
-          <w:szCs w:val="24"/>
-        </w:rPr>
         <w:t>Create a component to containe the new component (the new jsx file)</w:t>
       </w:r>
     </w:p>
@@ -1695,6 +1812,7 @@
           <w:b/>
           <w:bCs/>
         </w:rPr>
+        <w:lastRenderedPageBreak/>
         <w:t xml:space="preserve">New </w:t>
       </w:r>
       <w:r>
@@ -1781,601 +1899,601 @@
           <w:sz w:val="20"/>
           <w:szCs w:val="20"/>
         </w:rPr>
+        <w:t>Author: TAREK SAAD (https://sketchfab.com/Tarek.Saad.Khalifa)</w:t>
+      </w:r>
+    </w:p>
+    <w:p>
+      <w:pPr>
+        <w:spacing w:after="0"/>
+        <w:rPr>
+          <w:sz w:val="20"/>
+          <w:szCs w:val="20"/>
+        </w:rPr>
+      </w:pPr>
+      <w:r>
+        <w:rPr>
+          <w:b/>
+          <w:bCs/>
+          <w:sz w:val="20"/>
+          <w:szCs w:val="20"/>
+        </w:rPr>
+        <w:t>License: CC-BY-4.0 (http://creativecommons.org/licenses/by/4.0/)</w:t>
+      </w:r>
+    </w:p>
+    <w:p>
+      <w:pPr>
+        <w:spacing w:after="0"/>
+        <w:rPr>
+          <w:sz w:val="20"/>
+          <w:szCs w:val="20"/>
+        </w:rPr>
+      </w:pPr>
+      <w:r>
+        <w:rPr>
+          <w:b/>
+          <w:bCs/>
+          <w:sz w:val="20"/>
+          <w:szCs w:val="20"/>
+        </w:rPr>
+        <w:t>Source: https://sketchfab.com/3d-models/allah-glglalh-03b969e3a0d04077a073dac7ce11aa1f</w:t>
+      </w:r>
+    </w:p>
+    <w:p>
+      <w:pPr>
+        <w:spacing w:after="0"/>
+        <w:rPr>
+          <w:sz w:val="20"/>
+          <w:szCs w:val="20"/>
+        </w:rPr>
+      </w:pPr>
+      <w:r>
+        <w:rPr>
+          <w:b/>
+          <w:bCs/>
+          <w:sz w:val="20"/>
+          <w:szCs w:val="20"/>
+        </w:rPr>
+        <w:t xml:space="preserve">Title: ALLAH GLGLALH - </w:t>
+      </w:r>
+      <w:r>
+        <w:rPr>
+          <w:b/>
+          <w:bCs/>
+          <w:sz w:val="20"/>
+          <w:szCs w:val="20"/>
+          <w:rtl/>
+        </w:rPr>
+        <w:t>الله جل جلاله</w:t>
+      </w:r>
+    </w:p>
+    <w:p>
+      <w:pPr>
+        <w:spacing w:after="0"/>
+        <w:rPr>
+          <w:sz w:val="20"/>
+          <w:szCs w:val="20"/>
+        </w:rPr>
+      </w:pPr>
+      <w:r>
+        <w:rPr>
+          <w:b/>
+          <w:bCs/>
+          <w:sz w:val="20"/>
+          <w:szCs w:val="20"/>
+        </w:rPr>
+        <w:t>*/</w:t>
+      </w:r>
+    </w:p>
+    <w:p>
+      <w:pPr>
+        <w:spacing w:after="0"/>
+        <w:rPr>
+          <w:sz w:val="20"/>
+          <w:szCs w:val="20"/>
+        </w:rPr>
+      </w:pPr>
+      <w:r>
+        <w:rPr>
+          <w:sz w:val="20"/>
+          <w:szCs w:val="20"/>
+        </w:rPr>
+        <w:t>import React from "react";</w:t>
+      </w:r>
+    </w:p>
+    <w:p>
+      <w:pPr>
+        <w:spacing w:after="0"/>
+        <w:rPr>
+          <w:sz w:val="20"/>
+          <w:szCs w:val="20"/>
+        </w:rPr>
+      </w:pPr>
+      <w:r>
+        <w:rPr>
+          <w:sz w:val="20"/>
+          <w:szCs w:val="20"/>
+        </w:rPr>
+        <w:t>import { useGLTF, useAnimations } from "@react-three/drei";</w:t>
+      </w:r>
+    </w:p>
+    <w:p>
+      <w:pPr>
+        <w:spacing w:after="0"/>
+        <w:rPr>
+          <w:sz w:val="20"/>
+          <w:szCs w:val="20"/>
+        </w:rPr>
+      </w:pPr>
+      <w:r>
+        <w:rPr>
+          <w:sz w:val="20"/>
+          <w:szCs w:val="20"/>
+        </w:rPr>
+        <w:t>export function Allah(props) {</w:t>
+      </w:r>
+    </w:p>
+    <w:p>
+      <w:pPr>
+        <w:spacing w:after="0"/>
+        <w:rPr>
+          <w:sz w:val="20"/>
+          <w:szCs w:val="20"/>
+        </w:rPr>
+      </w:pPr>
+      <w:r>
+        <w:rPr>
+          <w:sz w:val="20"/>
+          <w:szCs w:val="20"/>
+        </w:rPr>
+        <w:t>    const group = React.useRef();</w:t>
+      </w:r>
+    </w:p>
+    <w:p>
+      <w:pPr>
+        <w:spacing w:after="0"/>
+        <w:rPr>
+          <w:sz w:val="20"/>
+          <w:szCs w:val="20"/>
+        </w:rPr>
+      </w:pPr>
+      <w:r>
+        <w:rPr>
+          <w:sz w:val="20"/>
+          <w:szCs w:val="20"/>
+        </w:rPr>
+        <w:t>    const { nodes, materials, animations } = useGLTF("images/Allah/Allah.glb");</w:t>
+      </w:r>
+    </w:p>
+    <w:p>
+      <w:pPr>
+        <w:spacing w:after="0"/>
+        <w:rPr>
+          <w:sz w:val="20"/>
+          <w:szCs w:val="20"/>
+        </w:rPr>
+      </w:pPr>
+      <w:r>
+        <w:rPr>
+          <w:sz w:val="20"/>
+          <w:szCs w:val="20"/>
+        </w:rPr>
+        <w:t>    const { actions } = useAnimations(animations, group);</w:t>
+      </w:r>
+    </w:p>
+    <w:p>
+      <w:pPr>
+        <w:spacing w:after="0"/>
+        <w:rPr>
+          <w:sz w:val="20"/>
+          <w:szCs w:val="20"/>
+        </w:rPr>
+      </w:pPr>
+      <w:r>
+        <w:rPr>
+          <w:sz w:val="20"/>
+          <w:szCs w:val="20"/>
+        </w:rPr>
+        <w:t>    return (</w:t>
+      </w:r>
+    </w:p>
+    <w:p>
+      <w:pPr>
+        <w:spacing w:after="0"/>
+        <w:rPr>
+          <w:sz w:val="20"/>
+          <w:szCs w:val="20"/>
+        </w:rPr>
+      </w:pPr>
+      <w:r>
+        <w:rPr>
+          <w:sz w:val="20"/>
+          <w:szCs w:val="20"/>
+        </w:rPr>
+        <w:t>        &lt;group ref={group} {...props} dispose={null}&gt;</w:t>
+      </w:r>
+    </w:p>
+    <w:p>
+      <w:pPr>
+        <w:spacing w:after="0"/>
+        <w:rPr>
+          <w:sz w:val="20"/>
+          <w:szCs w:val="20"/>
+        </w:rPr>
+      </w:pPr>
+      <w:r>
+        <w:rPr>
+          <w:sz w:val="20"/>
+          <w:szCs w:val="20"/>
+        </w:rPr>
+        <w:t>            &lt;group name="Sketchfab_Scene"&gt;</w:t>
+      </w:r>
+    </w:p>
+    <w:p>
+      <w:pPr>
+        <w:spacing w:after="0"/>
+        <w:rPr>
+          <w:sz w:val="20"/>
+          <w:szCs w:val="20"/>
+        </w:rPr>
+      </w:pPr>
+      <w:r>
+        <w:rPr>
+          <w:sz w:val="20"/>
+          <w:szCs w:val="20"/>
+        </w:rPr>
+        <w:t>                &lt;group name="Sketchfab_model" rotation={[-Math.PI / 2, 0, 0]}&gt;</w:t>
+      </w:r>
+    </w:p>
+    <w:p>
+      <w:pPr>
+        <w:spacing w:after="0"/>
+        <w:rPr>
+          <w:sz w:val="20"/>
+          <w:szCs w:val="20"/>
+        </w:rPr>
+      </w:pPr>
+      <w:r>
+        <w:rPr>
+          <w:sz w:val="20"/>
+          <w:szCs w:val="20"/>
+        </w:rPr>
+        <w:t>                    &lt;group name="fbxfbx" rotation={[Math.PI / 2, 0, 0]}&gt;</w:t>
+      </w:r>
+    </w:p>
+    <w:p>
+      <w:pPr>
+        <w:spacing w:after="0"/>
+        <w:rPr>
+          <w:sz w:val="20"/>
+          <w:szCs w:val="20"/>
+        </w:rPr>
+      </w:pPr>
+      <w:r>
+        <w:rPr>
+          <w:sz w:val="20"/>
+          <w:szCs w:val="20"/>
+        </w:rPr>
+        <w:t>                        &lt;group name="Object_2"&gt;</w:t>
+      </w:r>
+    </w:p>
+    <w:p>
+      <w:pPr>
+        <w:spacing w:after="0"/>
+        <w:rPr>
+          <w:sz w:val="20"/>
+          <w:szCs w:val="20"/>
+        </w:rPr>
+      </w:pPr>
+      <w:r>
+        <w:rPr>
+          <w:sz w:val="20"/>
+          <w:szCs w:val="20"/>
+        </w:rPr>
+        <w:t>                            &lt;group name="RootNode"&gt;</w:t>
+      </w:r>
+    </w:p>
+    <w:p>
+      <w:pPr>
+        <w:spacing w:after="0"/>
+        <w:rPr>
+          <w:sz w:val="20"/>
+          <w:szCs w:val="20"/>
+        </w:rPr>
+      </w:pPr>
+      <w:r>
+        <w:rPr>
+          <w:sz w:val="20"/>
+          <w:szCs w:val="20"/>
+        </w:rPr>
+        <w:t>                                &lt;group</w:t>
+      </w:r>
+    </w:p>
+    <w:p>
+      <w:pPr>
+        <w:spacing w:after="0"/>
+        <w:rPr>
+          <w:sz w:val="20"/>
+          <w:szCs w:val="20"/>
+        </w:rPr>
+      </w:pPr>
+      <w:r>
+        <w:rPr>
+          <w:sz w:val="20"/>
+          <w:szCs w:val="20"/>
+        </w:rPr>
+        <w:t>                                    name="Camera_1"</w:t>
+      </w:r>
+    </w:p>
+    <w:p>
+      <w:pPr>
+        <w:spacing w:after="0"/>
+        <w:rPr>
+          <w:sz w:val="20"/>
+          <w:szCs w:val="20"/>
+        </w:rPr>
+      </w:pPr>
+      <w:r>
+        <w:rPr>
+          <w:sz w:val="20"/>
+          <w:szCs w:val="20"/>
+        </w:rPr>
+        <w:t>                                    position={[1283.379, 570.613, 489.201]}</w:t>
+      </w:r>
+    </w:p>
+    <w:p>
+      <w:pPr>
+        <w:spacing w:after="0"/>
+        <w:rPr>
+          <w:sz w:val="20"/>
+          <w:szCs w:val="20"/>
+        </w:rPr>
+      </w:pPr>
+      <w:r>
+        <w:rPr>
+          <w:sz w:val="20"/>
+          <w:szCs w:val="20"/>
+        </w:rPr>
+        <w:t>                                    rotation={[Math.PI, 0.329, 2.99]}</w:t>
+      </w:r>
+    </w:p>
+    <w:p>
+      <w:pPr>
+        <w:spacing w:after="0"/>
+        <w:rPr>
+          <w:sz w:val="20"/>
+          <w:szCs w:val="20"/>
+        </w:rPr>
+      </w:pPr>
+      <w:r>
+        <w:rPr>
+          <w:sz w:val="20"/>
+          <w:szCs w:val="20"/>
+        </w:rPr>
+        <w:t>                                /&gt;</w:t>
+      </w:r>
+    </w:p>
+    <w:p>
+      <w:pPr>
+        <w:spacing w:after="0"/>
+        <w:rPr>
+          <w:sz w:val="20"/>
+          <w:szCs w:val="20"/>
+        </w:rPr>
+      </w:pPr>
+      <w:r>
+        <w:rPr>
+          <w:sz w:val="20"/>
+          <w:szCs w:val="20"/>
+        </w:rPr>
+        <w:t>                                &lt;group</w:t>
+      </w:r>
+    </w:p>
+    <w:p>
+      <w:pPr>
+        <w:spacing w:after="0"/>
+        <w:rPr>
+          <w:sz w:val="20"/>
+          <w:szCs w:val="20"/>
+        </w:rPr>
+      </w:pPr>
+      <w:r>
+        <w:rPr>
+          <w:sz w:val="20"/>
+          <w:szCs w:val="20"/>
+        </w:rPr>
+        <w:t>                                    name="Extrude_1"</w:t>
+      </w:r>
+    </w:p>
+    <w:p>
+      <w:pPr>
+        <w:spacing w:after="0"/>
+        <w:rPr>
+          <w:sz w:val="20"/>
+          <w:szCs w:val="20"/>
+        </w:rPr>
+      </w:pPr>
+      <w:r>
+        <w:rPr>
+          <w:sz w:val="20"/>
+          <w:szCs w:val="20"/>
+        </w:rPr>
+        <w:t>                                    position={[-0.589, 400.151, -10]}</w:t>
+      </w:r>
+    </w:p>
+    <w:p>
+      <w:pPr>
+        <w:spacing w:after="0"/>
+        <w:rPr>
+          <w:sz w:val="20"/>
+          <w:szCs w:val="20"/>
+        </w:rPr>
+      </w:pPr>
+      <w:r>
+        <w:rPr>
+          <w:sz w:val="20"/>
+          <w:szCs w:val="20"/>
+        </w:rPr>
+        <w:t>                                    scale={[1, 1, 2]}</w:t>
+      </w:r>
+    </w:p>
+    <w:p>
+      <w:pPr>
+        <w:spacing w:after="0"/>
+        <w:rPr>
+          <w:sz w:val="20"/>
+          <w:szCs w:val="20"/>
+        </w:rPr>
+      </w:pPr>
+      <w:r>
+        <w:rPr>
+          <w:sz w:val="20"/>
+          <w:szCs w:val="20"/>
+        </w:rPr>
+        <w:t>                                &gt;</w:t>
+      </w:r>
+    </w:p>
+    <w:p>
+      <w:pPr>
+        <w:spacing w:after="0"/>
+        <w:rPr>
+          <w:sz w:val="20"/>
+          <w:szCs w:val="20"/>
+        </w:rPr>
+      </w:pPr>
+      <w:r>
+        <w:rPr>
+          <w:sz w:val="20"/>
+          <w:szCs w:val="20"/>
+        </w:rPr>
+        <w:t>                                    &lt;mesh</w:t>
+      </w:r>
+    </w:p>
+    <w:p>
+      <w:pPr>
+        <w:spacing w:after="0"/>
+        <w:rPr>
+          <w:sz w:val="20"/>
+          <w:szCs w:val="20"/>
+        </w:rPr>
+      </w:pPr>
+      <w:r>
+        <w:rPr>
+          <w:sz w:val="20"/>
+          <w:szCs w:val="20"/>
+        </w:rPr>
+        <w:t>                                        name="Extrude_1_Mat1_0"</w:t>
+      </w:r>
+    </w:p>
+    <w:p>
+      <w:pPr>
+        <w:spacing w:after="0"/>
+        <w:rPr>
+          <w:sz w:val="20"/>
+          <w:szCs w:val="20"/>
+        </w:rPr>
+      </w:pPr>
+      <w:r>
+        <w:rPr>
+          <w:sz w:val="20"/>
+          <w:szCs w:val="20"/>
+        </w:rPr>
+        <w:t>                                        geometry={nodes.Extrude_1_Mat1_0.geometry}</w:t>
+      </w:r>
+    </w:p>
+    <w:p>
+      <w:pPr>
+        <w:spacing w:after="0"/>
+        <w:rPr>
+          <w:sz w:val="20"/>
+          <w:szCs w:val="20"/>
+        </w:rPr>
+      </w:pPr>
+      <w:r>
+        <w:rPr>
+          <w:sz w:val="20"/>
+          <w:szCs w:val="20"/>
+        </w:rPr>
+        <w:t>                                        material={materials["Mat.1"]}</w:t>
+      </w:r>
+    </w:p>
+    <w:p>
+      <w:pPr>
+        <w:spacing w:after="0"/>
+        <w:rPr>
+          <w:sz w:val="20"/>
+          <w:szCs w:val="20"/>
+        </w:rPr>
+      </w:pPr>
+      <w:r>
+        <w:rPr>
+          <w:sz w:val="20"/>
+          <w:szCs w:val="20"/>
+        </w:rPr>
+        <w:t>                                    /&gt;</w:t>
+      </w:r>
+    </w:p>
+    <w:p>
+      <w:pPr>
+        <w:spacing w:after="0"/>
+        <w:rPr>
+          <w:sz w:val="20"/>
+          <w:szCs w:val="20"/>
+        </w:rPr>
+      </w:pPr>
+      <w:r>
+        <w:rPr>
+          <w:sz w:val="20"/>
+          <w:szCs w:val="20"/>
+        </w:rPr>
+        <w:t>                                &lt;/group&gt;</w:t>
+      </w:r>
+    </w:p>
+    <w:p>
+      <w:pPr>
+        <w:spacing w:after="0"/>
+        <w:rPr>
+          <w:sz w:val="20"/>
+          <w:szCs w:val="20"/>
+        </w:rPr>
+      </w:pPr>
+      <w:r>
+        <w:rPr>
+          <w:sz w:val="20"/>
+          <w:szCs w:val="20"/>
+        </w:rPr>
+        <w:t>                            &lt;/group&gt;</w:t>
+      </w:r>
+    </w:p>
+    <w:p>
+      <w:pPr>
+        <w:spacing w:after="0"/>
+        <w:rPr>
+          <w:sz w:val="20"/>
+          <w:szCs w:val="20"/>
+        </w:rPr>
+      </w:pPr>
+      <w:r>
+        <w:rPr>
+          <w:sz w:val="20"/>
+          <w:szCs w:val="20"/>
+        </w:rPr>
+        <w:t>                        &lt;/group&gt;</w:t>
+      </w:r>
+    </w:p>
+    <w:p>
+      <w:pPr>
+        <w:spacing w:after="0"/>
+        <w:rPr>
+          <w:sz w:val="20"/>
+          <w:szCs w:val="20"/>
+        </w:rPr>
+      </w:pPr>
+      <w:r>
+        <w:rPr>
+          <w:sz w:val="20"/>
+          <w:szCs w:val="20"/>
+        </w:rPr>
         <w:lastRenderedPageBreak/>
-        <w:t>Author: TAREK SAAD (https://sketchfab.com/Tarek.Saad.Khalifa)</w:t>
-      </w:r>
-    </w:p>
-    <w:p>
-      <w:pPr>
-        <w:spacing w:after="0"/>
-        <w:rPr>
-          <w:sz w:val="20"/>
-          <w:szCs w:val="20"/>
-        </w:rPr>
-      </w:pPr>
-      <w:r>
-        <w:rPr>
-          <w:b/>
-          <w:bCs/>
-          <w:sz w:val="20"/>
-          <w:szCs w:val="20"/>
-        </w:rPr>
-        <w:t>License: CC-BY-4.0 (http://creativecommons.org/licenses/by/4.0/)</w:t>
-      </w:r>
-    </w:p>
-    <w:p>
-      <w:pPr>
-        <w:spacing w:after="0"/>
-        <w:rPr>
-          <w:sz w:val="20"/>
-          <w:szCs w:val="20"/>
-        </w:rPr>
-      </w:pPr>
-      <w:r>
-        <w:rPr>
-          <w:b/>
-          <w:bCs/>
-          <w:sz w:val="20"/>
-          <w:szCs w:val="20"/>
-        </w:rPr>
-        <w:t>Source: https://sketchfab.com/3d-models/allah-glglalh-03b969e3a0d04077a073dac7ce11aa1f</w:t>
-      </w:r>
-    </w:p>
-    <w:p>
-      <w:pPr>
-        <w:spacing w:after="0"/>
-        <w:rPr>
-          <w:sz w:val="20"/>
-          <w:szCs w:val="20"/>
-        </w:rPr>
-      </w:pPr>
-      <w:r>
-        <w:rPr>
-          <w:b/>
-          <w:bCs/>
-          <w:sz w:val="20"/>
-          <w:szCs w:val="20"/>
-        </w:rPr>
-        <w:t xml:space="preserve">Title: ALLAH GLGLALH - </w:t>
-      </w:r>
-      <w:r>
-        <w:rPr>
-          <w:b/>
-          <w:bCs/>
-          <w:sz w:val="20"/>
-          <w:szCs w:val="20"/>
-          <w:rtl/>
-        </w:rPr>
-        <w:t>الله جل جلاله</w:t>
-      </w:r>
-    </w:p>
-    <w:p>
-      <w:pPr>
-        <w:spacing w:after="0"/>
-        <w:rPr>
-          <w:sz w:val="20"/>
-          <w:szCs w:val="20"/>
-        </w:rPr>
-      </w:pPr>
-      <w:r>
-        <w:rPr>
-          <w:b/>
-          <w:bCs/>
-          <w:sz w:val="20"/>
-          <w:szCs w:val="20"/>
-        </w:rPr>
-        <w:t>*/</w:t>
-      </w:r>
-    </w:p>
-    <w:p>
-      <w:pPr>
-        <w:spacing w:after="0"/>
-        <w:rPr>
-          <w:sz w:val="20"/>
-          <w:szCs w:val="20"/>
-        </w:rPr>
-      </w:pPr>
-      <w:r>
-        <w:rPr>
-          <w:sz w:val="20"/>
-          <w:szCs w:val="20"/>
-        </w:rPr>
-        <w:t>import React from "react";</w:t>
-      </w:r>
-    </w:p>
-    <w:p>
-      <w:pPr>
-        <w:spacing w:after="0"/>
-        <w:rPr>
-          <w:sz w:val="20"/>
-          <w:szCs w:val="20"/>
-        </w:rPr>
-      </w:pPr>
-      <w:r>
-        <w:rPr>
-          <w:sz w:val="20"/>
-          <w:szCs w:val="20"/>
-        </w:rPr>
-        <w:t>import { useGLTF, useAnimations } from "@react-three/drei";</w:t>
-      </w:r>
-    </w:p>
-    <w:p>
-      <w:pPr>
-        <w:spacing w:after="0"/>
-        <w:rPr>
-          <w:sz w:val="20"/>
-          <w:szCs w:val="20"/>
-        </w:rPr>
-      </w:pPr>
-      <w:r>
-        <w:rPr>
-          <w:sz w:val="20"/>
-          <w:szCs w:val="20"/>
-        </w:rPr>
-        <w:t>export function Allah(props) {</w:t>
-      </w:r>
-    </w:p>
-    <w:p>
-      <w:pPr>
-        <w:spacing w:after="0"/>
-        <w:rPr>
-          <w:sz w:val="20"/>
-          <w:szCs w:val="20"/>
-        </w:rPr>
-      </w:pPr>
-      <w:r>
-        <w:rPr>
-          <w:sz w:val="20"/>
-          <w:szCs w:val="20"/>
-        </w:rPr>
-        <w:t>    const group = React.useRef();</w:t>
-      </w:r>
-    </w:p>
-    <w:p>
-      <w:pPr>
-        <w:spacing w:after="0"/>
-        <w:rPr>
-          <w:sz w:val="20"/>
-          <w:szCs w:val="20"/>
-        </w:rPr>
-      </w:pPr>
-      <w:r>
-        <w:rPr>
-          <w:sz w:val="20"/>
-          <w:szCs w:val="20"/>
-        </w:rPr>
-        <w:t>    const { nodes, materials, animations } = useGLTF("images/Allah/Allah.glb");</w:t>
-      </w:r>
-    </w:p>
-    <w:p>
-      <w:pPr>
-        <w:spacing w:after="0"/>
-        <w:rPr>
-          <w:sz w:val="20"/>
-          <w:szCs w:val="20"/>
-        </w:rPr>
-      </w:pPr>
-      <w:r>
-        <w:rPr>
-          <w:sz w:val="20"/>
-          <w:szCs w:val="20"/>
-        </w:rPr>
-        <w:t>    const { actions } = useAnimations(animations, group);</w:t>
-      </w:r>
-    </w:p>
-    <w:p>
-      <w:pPr>
-        <w:spacing w:after="0"/>
-        <w:rPr>
-          <w:sz w:val="20"/>
-          <w:szCs w:val="20"/>
-        </w:rPr>
-      </w:pPr>
-      <w:r>
-        <w:rPr>
-          <w:sz w:val="20"/>
-          <w:szCs w:val="20"/>
-        </w:rPr>
-        <w:t>    return (</w:t>
-      </w:r>
-    </w:p>
-    <w:p>
-      <w:pPr>
-        <w:spacing w:after="0"/>
-        <w:rPr>
-          <w:sz w:val="20"/>
-          <w:szCs w:val="20"/>
-        </w:rPr>
-      </w:pPr>
-      <w:r>
-        <w:rPr>
-          <w:sz w:val="20"/>
-          <w:szCs w:val="20"/>
-        </w:rPr>
-        <w:t>        &lt;group ref={group} {...props} dispose={null}&gt;</w:t>
-      </w:r>
-    </w:p>
-    <w:p>
-      <w:pPr>
-        <w:spacing w:after="0"/>
-        <w:rPr>
-          <w:sz w:val="20"/>
-          <w:szCs w:val="20"/>
-        </w:rPr>
-      </w:pPr>
-      <w:r>
-        <w:rPr>
-          <w:sz w:val="20"/>
-          <w:szCs w:val="20"/>
-        </w:rPr>
-        <w:t>            &lt;group name="Sketchfab_Scene"&gt;</w:t>
-      </w:r>
-    </w:p>
-    <w:p>
-      <w:pPr>
-        <w:spacing w:after="0"/>
-        <w:rPr>
-          <w:sz w:val="20"/>
-          <w:szCs w:val="20"/>
-        </w:rPr>
-      </w:pPr>
-      <w:r>
-        <w:rPr>
-          <w:sz w:val="20"/>
-          <w:szCs w:val="20"/>
-        </w:rPr>
-        <w:t>                &lt;group name="Sketchfab_model" rotation={[-Math.PI / 2, 0, 0]}&gt;</w:t>
-      </w:r>
-    </w:p>
-    <w:p>
-      <w:pPr>
-        <w:spacing w:after="0"/>
-        <w:rPr>
-          <w:sz w:val="20"/>
-          <w:szCs w:val="20"/>
-        </w:rPr>
-      </w:pPr>
-      <w:r>
-        <w:rPr>
-          <w:sz w:val="20"/>
-          <w:szCs w:val="20"/>
-        </w:rPr>
-        <w:t>                    &lt;group name="fbxfbx" rotation={[Math.PI / 2, 0, 0]}&gt;</w:t>
-      </w:r>
-    </w:p>
-    <w:p>
-      <w:pPr>
-        <w:spacing w:after="0"/>
-        <w:rPr>
-          <w:sz w:val="20"/>
-          <w:szCs w:val="20"/>
-        </w:rPr>
-      </w:pPr>
-      <w:r>
-        <w:rPr>
-          <w:sz w:val="20"/>
-          <w:szCs w:val="20"/>
-        </w:rPr>
-        <w:t>                        &lt;group name="Object_2"&gt;</w:t>
-      </w:r>
-    </w:p>
-    <w:p>
-      <w:pPr>
-        <w:spacing w:after="0"/>
-        <w:rPr>
-          <w:sz w:val="20"/>
-          <w:szCs w:val="20"/>
-        </w:rPr>
-      </w:pPr>
-      <w:r>
-        <w:rPr>
-          <w:sz w:val="20"/>
-          <w:szCs w:val="20"/>
-        </w:rPr>
-        <w:t>                            &lt;group name="RootNode"&gt;</w:t>
-      </w:r>
-    </w:p>
-    <w:p>
-      <w:pPr>
-        <w:spacing w:after="0"/>
-        <w:rPr>
-          <w:sz w:val="20"/>
-          <w:szCs w:val="20"/>
-        </w:rPr>
-      </w:pPr>
-      <w:r>
-        <w:rPr>
-          <w:sz w:val="20"/>
-          <w:szCs w:val="20"/>
-        </w:rPr>
-        <w:t>                                &lt;group</w:t>
-      </w:r>
-    </w:p>
-    <w:p>
-      <w:pPr>
-        <w:spacing w:after="0"/>
-        <w:rPr>
-          <w:sz w:val="20"/>
-          <w:szCs w:val="20"/>
-        </w:rPr>
-      </w:pPr>
-      <w:r>
-        <w:rPr>
-          <w:sz w:val="20"/>
-          <w:szCs w:val="20"/>
-        </w:rPr>
-        <w:t>                                    name="Camera_1"</w:t>
-      </w:r>
-    </w:p>
-    <w:p>
-      <w:pPr>
-        <w:spacing w:after="0"/>
-        <w:rPr>
-          <w:sz w:val="20"/>
-          <w:szCs w:val="20"/>
-        </w:rPr>
-      </w:pPr>
-      <w:r>
-        <w:rPr>
-          <w:sz w:val="20"/>
-          <w:szCs w:val="20"/>
-        </w:rPr>
-        <w:t>                                    position={[1283.379, 570.613, 489.201]}</w:t>
-      </w:r>
-    </w:p>
-    <w:p>
-      <w:pPr>
-        <w:spacing w:after="0"/>
-        <w:rPr>
-          <w:sz w:val="20"/>
-          <w:szCs w:val="20"/>
-        </w:rPr>
-      </w:pPr>
-      <w:r>
-        <w:rPr>
-          <w:sz w:val="20"/>
-          <w:szCs w:val="20"/>
-        </w:rPr>
-        <w:t>                                    rotation={[Math.PI, 0.329, 2.99]}</w:t>
-      </w:r>
-    </w:p>
-    <w:p>
-      <w:pPr>
-        <w:spacing w:after="0"/>
-        <w:rPr>
-          <w:sz w:val="20"/>
-          <w:szCs w:val="20"/>
-        </w:rPr>
-      </w:pPr>
-      <w:r>
-        <w:rPr>
-          <w:sz w:val="20"/>
-          <w:szCs w:val="20"/>
-        </w:rPr>
-        <w:t>                                /&gt;</w:t>
-      </w:r>
-    </w:p>
-    <w:p>
-      <w:pPr>
-        <w:spacing w:after="0"/>
-        <w:rPr>
-          <w:sz w:val="20"/>
-          <w:szCs w:val="20"/>
-        </w:rPr>
-      </w:pPr>
-      <w:r>
-        <w:rPr>
-          <w:sz w:val="20"/>
-          <w:szCs w:val="20"/>
-        </w:rPr>
-        <w:t>                                &lt;group</w:t>
-      </w:r>
-    </w:p>
-    <w:p>
-      <w:pPr>
-        <w:spacing w:after="0"/>
-        <w:rPr>
-          <w:sz w:val="20"/>
-          <w:szCs w:val="20"/>
-        </w:rPr>
-      </w:pPr>
-      <w:r>
-        <w:rPr>
-          <w:sz w:val="20"/>
-          <w:szCs w:val="20"/>
-        </w:rPr>
-        <w:t>                                    name="Extrude_1"</w:t>
-      </w:r>
-    </w:p>
-    <w:p>
-      <w:pPr>
-        <w:spacing w:after="0"/>
-        <w:rPr>
-          <w:sz w:val="20"/>
-          <w:szCs w:val="20"/>
-        </w:rPr>
-      </w:pPr>
-      <w:r>
-        <w:rPr>
-          <w:sz w:val="20"/>
-          <w:szCs w:val="20"/>
-        </w:rPr>
-        <w:t>                                    position={[-0.589, 400.151, -10]}</w:t>
-      </w:r>
-    </w:p>
-    <w:p>
-      <w:pPr>
-        <w:spacing w:after="0"/>
-        <w:rPr>
-          <w:sz w:val="20"/>
-          <w:szCs w:val="20"/>
-        </w:rPr>
-      </w:pPr>
-      <w:r>
-        <w:rPr>
-          <w:sz w:val="20"/>
-          <w:szCs w:val="20"/>
-        </w:rPr>
-        <w:t>                                    scale={[1, 1, 2]}</w:t>
-      </w:r>
-    </w:p>
-    <w:p>
-      <w:pPr>
-        <w:spacing w:after="0"/>
-        <w:rPr>
-          <w:sz w:val="20"/>
-          <w:szCs w:val="20"/>
-        </w:rPr>
-      </w:pPr>
-      <w:r>
-        <w:rPr>
-          <w:sz w:val="20"/>
-          <w:szCs w:val="20"/>
-        </w:rPr>
-        <w:t>                                &gt;</w:t>
-      </w:r>
-    </w:p>
-    <w:p>
-      <w:pPr>
-        <w:spacing w:after="0"/>
-        <w:rPr>
-          <w:sz w:val="20"/>
-          <w:szCs w:val="20"/>
-        </w:rPr>
-      </w:pPr>
-      <w:r>
-        <w:rPr>
-          <w:sz w:val="20"/>
-          <w:szCs w:val="20"/>
-        </w:rPr>
-        <w:t>                                    &lt;mesh</w:t>
-      </w:r>
-    </w:p>
-    <w:p>
-      <w:pPr>
-        <w:spacing w:after="0"/>
-        <w:rPr>
-          <w:sz w:val="20"/>
-          <w:szCs w:val="20"/>
-        </w:rPr>
-      </w:pPr>
-      <w:r>
-        <w:rPr>
-          <w:sz w:val="20"/>
-          <w:szCs w:val="20"/>
-        </w:rPr>
-        <w:t>                                        name="Extrude_1_Mat1_0"</w:t>
-      </w:r>
-    </w:p>
-    <w:p>
-      <w:pPr>
-        <w:spacing w:after="0"/>
-        <w:rPr>
-          <w:sz w:val="20"/>
-          <w:szCs w:val="20"/>
-        </w:rPr>
-      </w:pPr>
-      <w:r>
-        <w:rPr>
-          <w:sz w:val="20"/>
-          <w:szCs w:val="20"/>
-        </w:rPr>
-        <w:t>                                        geometry={nodes.Extrude_1_Mat1_0.geometry}</w:t>
-      </w:r>
-    </w:p>
-    <w:p>
-      <w:pPr>
-        <w:spacing w:after="0"/>
-        <w:rPr>
-          <w:sz w:val="20"/>
-          <w:szCs w:val="20"/>
-        </w:rPr>
-      </w:pPr>
-      <w:r>
-        <w:rPr>
-          <w:sz w:val="20"/>
-          <w:szCs w:val="20"/>
-        </w:rPr>
-        <w:t>                                        material={materials["Mat.1"]}</w:t>
-      </w:r>
-    </w:p>
-    <w:p>
-      <w:pPr>
-        <w:spacing w:after="0"/>
-        <w:rPr>
-          <w:sz w:val="20"/>
-          <w:szCs w:val="20"/>
-        </w:rPr>
-      </w:pPr>
-      <w:r>
-        <w:rPr>
-          <w:sz w:val="20"/>
-          <w:szCs w:val="20"/>
-        </w:rPr>
-        <w:t>                                    /&gt;</w:t>
-      </w:r>
-    </w:p>
-    <w:p>
-      <w:pPr>
-        <w:spacing w:after="0"/>
-        <w:rPr>
-          <w:sz w:val="20"/>
-          <w:szCs w:val="20"/>
-        </w:rPr>
-      </w:pPr>
-      <w:r>
-        <w:rPr>
-          <w:sz w:val="20"/>
-          <w:szCs w:val="20"/>
-        </w:rPr>
-        <w:t>                                &lt;/group&gt;</w:t>
-      </w:r>
-    </w:p>
-    <w:p>
-      <w:pPr>
-        <w:spacing w:after="0"/>
-        <w:rPr>
-          <w:sz w:val="20"/>
-          <w:szCs w:val="20"/>
-        </w:rPr>
-      </w:pPr>
-      <w:r>
-        <w:rPr>
-          <w:sz w:val="20"/>
-          <w:szCs w:val="20"/>
-        </w:rPr>
-        <w:t>                            &lt;/group&gt;</w:t>
-      </w:r>
-    </w:p>
-    <w:p>
-      <w:pPr>
-        <w:spacing w:after="0"/>
-        <w:rPr>
-          <w:sz w:val="20"/>
-          <w:szCs w:val="20"/>
-        </w:rPr>
-      </w:pPr>
-      <w:r>
-        <w:rPr>
-          <w:sz w:val="20"/>
-          <w:szCs w:val="20"/>
-        </w:rPr>
-        <w:t>                        &lt;/group&gt;</w:t>
-      </w:r>
-    </w:p>
-    <w:p>
-      <w:pPr>
-        <w:spacing w:after="0"/>
-        <w:rPr>
-          <w:sz w:val="20"/>
-          <w:szCs w:val="20"/>
-        </w:rPr>
-      </w:pPr>
-      <w:r>
-        <w:rPr>
-          <w:sz w:val="20"/>
-          <w:szCs w:val="20"/>
-        </w:rPr>
         <w:t>                    &lt;/group&gt;</w:t>
       </w:r>
     </w:p>
@@ -2456,7 +2574,6 @@
           <w:sz w:val="20"/>
           <w:szCs w:val="20"/>
         </w:rPr>
-        <w:lastRenderedPageBreak/>
         <w:t>}</w:t>
       </w:r>
     </w:p>
@@ -3189,7 +3306,7 @@
 </file>
 
 <file path=word/endnotes.xml><?xml version="1.0" encoding="utf-8"?>
-<w:endnotes xmlns:wpc="http://schemas.microsoft.com/office/word/2010/wordprocessingCanvas" xmlns:cx="http://schemas.microsoft.com/office/drawing/2014/chartex" xmlns:cx1="http://schemas.microsoft.com/office/drawing/2015/9/8/chartex" xmlns:cx2="http://schemas.microsoft.com/office/drawing/2015/10/21/chartex" xmlns:cx3="http://schemas.microsoft.com/office/drawing/2016/5/9/chartex" xmlns:cx4="http://schemas.microsoft.com/office/drawing/2016/5/10/chartex" xmlns:cx5="http://schemas.microsoft.com/office/drawing/2016/5/11/chartex" xmlns:cx6="http://schemas.microsoft.com/office/drawing/2016/5/12/chartex" xmlns:cx7="http://schemas.microsoft.com/office/drawing/2016/5/13/chartex" xmlns:cx8="http://schemas.microsoft.com/office/drawing/2016/5/14/chartex" xmlns:mc="http://schemas.openxmlformats.org/markup-compatibility/2006" xmlns:aink="http://schemas.microsoft.com/office/drawing/2016/ink" xmlns:am3d="http://schemas.microsoft.com/office/drawing/2017/model3d" xmlns:o="urn:schemas-microsoft-com:office:office" xmlns:oel="http://schemas.microsoft.com/office/2019/extlst" xmlns:r="http://schemas.openxmlformats.org/officeDocument/2006/relationships" xmlns:m="http://schemas.openxmlformats.org/officeDocument/2006/math" xmlns:v="urn:schemas-microsoft-com:vml" xmlns:wp14="http://schemas.microsoft.com/office/word/2010/wordprocessingDrawing" xmlns:wp="http://schemas.openxmlformats.org/drawingml/2006/wordprocessingDrawing" xmlns:w10="urn:schemas-microsoft-com:office:word" xmlns:w="http://schemas.openxmlformats.org/wordprocessingml/2006/main" xmlns:w14="http://schemas.microsoft.com/office/word/2010/wordml" xmlns:w15="http://schemas.microsoft.com/office/word/2012/wordml" xmlns:w16cex="http://schemas.microsoft.com/office/word/2018/wordml/cex" xmlns:w16cid="http://schemas.microsoft.com/office/word/2016/wordml/cid" xmlns:w16="http://schemas.microsoft.com/office/word/2018/wordml" xmlns:w16du="http://schemas.microsoft.com/office/word/2023/wordml/word16du" xmlns:w16sdtdh="http://schemas.microsoft.com/office/word/2020/wordml/sdtdatahash" xmlns:w16se="http://schemas.microsoft.com/office/word/2015/wordml/symex" xmlns:wpg="http://schemas.microsoft.com/office/word/2010/wordprocessingGroup" xmlns:wpi="http://schemas.microsoft.com/office/word/2010/wordprocessingInk" xmlns:wne="http://schemas.microsoft.com/office/word/2006/wordml" xmlns:wps="http://schemas.microsoft.com/office/word/2010/wordprocessingShape" mc:Ignorable="w14 w15 w16se w16cid w16 w16cex w16sdtdh w16du wp14">
+<w:endnotes xmlns:wpc="http://schemas.microsoft.com/office/word/2010/wordprocessingCanvas" xmlns:cx="http://schemas.microsoft.com/office/drawing/2014/chartex" xmlns:cx1="http://schemas.microsoft.com/office/drawing/2015/9/8/chartex" xmlns:cx2="http://schemas.microsoft.com/office/drawing/2015/10/21/chartex" xmlns:cx3="http://schemas.microsoft.com/office/drawing/2016/5/9/chartex" xmlns:cx4="http://schemas.microsoft.com/office/drawing/2016/5/10/chartex" xmlns:cx5="http://schemas.microsoft.com/office/drawing/2016/5/11/chartex" xmlns:cx6="http://schemas.microsoft.com/office/drawing/2016/5/12/chartex" xmlns:cx7="http://schemas.microsoft.com/office/drawing/2016/5/13/chartex" xmlns:cx8="http://schemas.microsoft.com/office/drawing/2016/5/14/chartex" xmlns:mc="http://schemas.openxmlformats.org/markup-compatibility/2006" xmlns:aink="http://schemas.microsoft.com/office/drawing/2016/ink" xmlns:am3d="http://schemas.microsoft.com/office/drawing/2017/model3d" xmlns:o="urn:schemas-microsoft-com:office:office" xmlns:oel="http://schemas.microsoft.com/office/2019/extlst" xmlns:r="http://schemas.openxmlformats.org/officeDocument/2006/relationships" xmlns:m="http://schemas.openxmlformats.org/officeDocument/2006/math" xmlns:v="urn:schemas-microsoft-com:vml" xmlns:wp14="http://schemas.microsoft.com/office/word/2010/wordprocessingDrawing" xmlns:wp="http://schemas.openxmlformats.org/drawingml/2006/wordprocessingDrawing" xmlns:w10="urn:schemas-microsoft-com:office:word" xmlns:w="http://schemas.openxmlformats.org/wordprocessingml/2006/main" xmlns:w14="http://schemas.microsoft.com/office/word/2010/wordml" xmlns:w15="http://schemas.microsoft.com/office/word/2012/wordml" xmlns:w16cex="http://schemas.microsoft.com/office/word/2018/wordml/cex" xmlns:w16cid="http://schemas.microsoft.com/office/word/2016/wordml/cid" xmlns:w16="http://schemas.microsoft.com/office/word/2018/wordml" xmlns:w16du="http://schemas.microsoft.com/office/word/2023/wordml/word16du" xmlns:w16sdtdh="http://schemas.microsoft.com/office/word/2020/wordml/sdtdatahash" xmlns:w16sdtfl="http://schemas.microsoft.com/office/word/2024/wordml/sdtformatlock" xmlns:w16se="http://schemas.microsoft.com/office/word/2015/wordml/symex" xmlns:wpg="http://schemas.microsoft.com/office/word/2010/wordprocessingGroup" xmlns:wpi="http://schemas.microsoft.com/office/word/2010/wordprocessingInk" xmlns:wne="http://schemas.microsoft.com/office/word/2006/wordml" xmlns:wps="http://schemas.microsoft.com/office/word/2010/wordprocessingShape" mc:Ignorable="w14 w15 w16se w16cid w16 w16cex w16sdtdh w16sdtfl w16du wp14">
   <w:endnote w:type="separator" w:id="-1">
     <w:p>
       <w:pPr>
@@ -3214,7 +3331,7 @@
 </file>
 
 <file path=word/footnotes.xml><?xml version="1.0" encoding="utf-8"?>
-<w:footnotes xmlns:wpc="http://schemas.microsoft.com/office/word/2010/wordprocessingCanvas" xmlns:cx="http://schemas.microsoft.com/office/drawing/2014/chartex" xmlns:cx1="http://schemas.microsoft.com/office/drawing/2015/9/8/chartex" xmlns:cx2="http://schemas.microsoft.com/office/drawing/2015/10/21/chartex" xmlns:cx3="http://schemas.microsoft.com/office/drawing/2016/5/9/chartex" xmlns:cx4="http://schemas.microsoft.com/office/drawing/2016/5/10/chartex" xmlns:cx5="http://schemas.microsoft.com/office/drawing/2016/5/11/chartex" xmlns:cx6="http://schemas.microsoft.com/office/drawing/2016/5/12/chartex" xmlns:cx7="http://schemas.microsoft.com/office/drawing/2016/5/13/chartex" xmlns:cx8="http://schemas.microsoft.com/office/drawing/2016/5/14/chartex" xmlns:mc="http://schemas.openxmlformats.org/markup-compatibility/2006" xmlns:aink="http://schemas.microsoft.com/office/drawing/2016/ink" xmlns:am3d="http://schemas.microsoft.com/office/drawing/2017/model3d" xmlns:o="urn:schemas-microsoft-com:office:office" xmlns:oel="http://schemas.microsoft.com/office/2019/extlst" xmlns:r="http://schemas.openxmlformats.org/officeDocument/2006/relationships" xmlns:m="http://schemas.openxmlformats.org/officeDocument/2006/math" xmlns:v="urn:schemas-microsoft-com:vml" xmlns:wp14="http://schemas.microsoft.com/office/word/2010/wordprocessingDrawing" xmlns:wp="http://schemas.openxmlformats.org/drawingml/2006/wordprocessingDrawing" xmlns:w10="urn:schemas-microsoft-com:office:word" xmlns:w="http://schemas.openxmlformats.org/wordprocessingml/2006/main" xmlns:w14="http://schemas.microsoft.com/office/word/2010/wordml" xmlns:w15="http://schemas.microsoft.com/office/word/2012/wordml" xmlns:w16cex="http://schemas.microsoft.com/office/word/2018/wordml/cex" xmlns:w16cid="http://schemas.microsoft.com/office/word/2016/wordml/cid" xmlns:w16="http://schemas.microsoft.com/office/word/2018/wordml" xmlns:w16du="http://schemas.microsoft.com/office/word/2023/wordml/word16du" xmlns:w16sdtdh="http://schemas.microsoft.com/office/word/2020/wordml/sdtdatahash" xmlns:w16se="http://schemas.microsoft.com/office/word/2015/wordml/symex" xmlns:wpg="http://schemas.microsoft.com/office/word/2010/wordprocessingGroup" xmlns:wpi="http://schemas.microsoft.com/office/word/2010/wordprocessingInk" xmlns:wne="http://schemas.microsoft.com/office/word/2006/wordml" xmlns:wps="http://schemas.microsoft.com/office/word/2010/wordprocessingShape" mc:Ignorable="w14 w15 w16se w16cid w16 w16cex w16sdtdh w16du wp14">
+<w:footnotes xmlns:wpc="http://schemas.microsoft.com/office/word/2010/wordprocessingCanvas" xmlns:cx="http://schemas.microsoft.com/office/drawing/2014/chartex" xmlns:cx1="http://schemas.microsoft.com/office/drawing/2015/9/8/chartex" xmlns:cx2="http://schemas.microsoft.com/office/drawing/2015/10/21/chartex" xmlns:cx3="http://schemas.microsoft.com/office/drawing/2016/5/9/chartex" xmlns:cx4="http://schemas.microsoft.com/office/drawing/2016/5/10/chartex" xmlns:cx5="http://schemas.microsoft.com/office/drawing/2016/5/11/chartex" xmlns:cx6="http://schemas.microsoft.com/office/drawing/2016/5/12/chartex" xmlns:cx7="http://schemas.microsoft.com/office/drawing/2016/5/13/chartex" xmlns:cx8="http://schemas.microsoft.com/office/drawing/2016/5/14/chartex" xmlns:mc="http://schemas.openxmlformats.org/markup-compatibility/2006" xmlns:aink="http://schemas.microsoft.com/office/drawing/2016/ink" xmlns:am3d="http://schemas.microsoft.com/office/drawing/2017/model3d" xmlns:o="urn:schemas-microsoft-com:office:office" xmlns:oel="http://schemas.microsoft.com/office/2019/extlst" xmlns:r="http://schemas.openxmlformats.org/officeDocument/2006/relationships" xmlns:m="http://schemas.openxmlformats.org/officeDocument/2006/math" xmlns:v="urn:schemas-microsoft-com:vml" xmlns:wp14="http://schemas.microsoft.com/office/word/2010/wordprocessingDrawing" xmlns:wp="http://schemas.openxmlformats.org/drawingml/2006/wordprocessingDrawing" xmlns:w10="urn:schemas-microsoft-com:office:word" xmlns:w="http://schemas.openxmlformats.org/wordprocessingml/2006/main" xmlns:w14="http://schemas.microsoft.com/office/word/2010/wordml" xmlns:w15="http://schemas.microsoft.com/office/word/2012/wordml" xmlns:w16cex="http://schemas.microsoft.com/office/word/2018/wordml/cex" xmlns:w16cid="http://schemas.microsoft.com/office/word/2016/wordml/cid" xmlns:w16="http://schemas.microsoft.com/office/word/2018/wordml" xmlns:w16du="http://schemas.microsoft.com/office/word/2023/wordml/word16du" xmlns:w16sdtdh="http://schemas.microsoft.com/office/word/2020/wordml/sdtdatahash" xmlns:w16sdtfl="http://schemas.microsoft.com/office/word/2024/wordml/sdtformatlock" xmlns:w16se="http://schemas.microsoft.com/office/word/2015/wordml/symex" xmlns:wpg="http://schemas.microsoft.com/office/word/2010/wordprocessingGroup" xmlns:wpi="http://schemas.microsoft.com/office/word/2010/wordprocessingInk" xmlns:wne="http://schemas.microsoft.com/office/word/2006/wordml" xmlns:wps="http://schemas.microsoft.com/office/word/2010/wordprocessingShape" mc:Ignorable="w14 w15 w16se w16cid w16 w16cex w16sdtdh w16sdtfl w16du wp14">
   <w:footnote w:type="separator" w:id="-1">
     <w:p>
       <w:pPr>
@@ -3239,7 +3356,7 @@
 </file>
 
 <file path=word/styles.xml><?xml version="1.0" encoding="utf-8"?>
-<w:styles xmlns:mc="http://schemas.openxmlformats.org/markup-compatibility/2006" xmlns:r="http://schemas.openxmlformats.org/officeDocument/2006/relationships" xmlns:w="http://schemas.openxmlformats.org/wordprocessingml/2006/main" xmlns:w14="http://schemas.microsoft.com/office/word/2010/wordml" xmlns:w15="http://schemas.microsoft.com/office/word/2012/wordml" xmlns:w16cex="http://schemas.microsoft.com/office/word/2018/wordml/cex" xmlns:w16cid="http://schemas.microsoft.com/office/word/2016/wordml/cid" xmlns:w16="http://schemas.microsoft.com/office/word/2018/wordml" xmlns:w16du="http://schemas.microsoft.com/office/word/2023/wordml/word16du" xmlns:w16sdtdh="http://schemas.microsoft.com/office/word/2020/wordml/sdtdatahash" xmlns:w16se="http://schemas.microsoft.com/office/word/2015/wordml/symex" mc:Ignorable="w14 w15 w16se w16cid w16 w16cex w16sdtdh w16du">
+<w:styles xmlns:mc="http://schemas.openxmlformats.org/markup-compatibility/2006" xmlns:r="http://schemas.openxmlformats.org/officeDocument/2006/relationships" xmlns:w="http://schemas.openxmlformats.org/wordprocessingml/2006/main" xmlns:w14="http://schemas.microsoft.com/office/word/2010/wordml" xmlns:w15="http://schemas.microsoft.com/office/word/2012/wordml" xmlns:w16cex="http://schemas.microsoft.com/office/word/2018/wordml/cex" xmlns:w16cid="http://schemas.microsoft.com/office/word/2016/wordml/cid" xmlns:w16="http://schemas.microsoft.com/office/word/2018/wordml" xmlns:w16du="http://schemas.microsoft.com/office/word/2023/wordml/word16du" xmlns:w16sdtdh="http://schemas.microsoft.com/office/word/2020/wordml/sdtdatahash" xmlns:w16sdtfl="http://schemas.microsoft.com/office/word/2024/wordml/sdtformatlock" xmlns:w16se="http://schemas.microsoft.com/office/word/2015/wordml/symex" mc:Ignorable="w14 w15 w16se w16cid w16 w16cex w16sdtdh w16sdtfl w16du">
   <w:docDefaults>
     <w:rPrDefault>
       <w:rPr>
@@ -3685,6 +3802,7 @@
   <w:style w:type="character" w:default="1" w:styleId="DefaultParagraphFont">
     <w:name w:val="Default Paragraph Font"/>
     <w:uiPriority w:val="1"/>
+    <w:semiHidden/>
     <w:unhideWhenUsed/>
   </w:style>
   <w:style w:type="table" w:default="1" w:styleId="TableNormal">

</xml_diff>